<commit_message>
add working draft docx
</commit_message>
<xml_diff>
--- a/Docs/Working Draft.docx
+++ b/Docs/Working Draft.docx
@@ -64,16 +64,7 @@
           <w:color w:val="000000"/>
         </w:rPr>
         <w:tab/>
-        <w:t>The victims of any major, life-threatening event rely on the immediate response of emergency medical personnel. EMS personnel strive for an 8-minute response time (*** citation needed). However, under active shooter incidents protocol dictates that the perimeter first be secured, and the threat lev</w:t>
-      </w:r>
-      <w:bookmarkStart w:id="0" w:name="_GoBack"/>
-      <w:bookmarkEnd w:id="0"/>
-      <w:r>
-        <w:rPr>
-          <w:rFonts w:cs="Times New Roman" w:ascii="Times New Roman" w:hAnsi="Times New Roman"/>
-          <w:color w:val="000000"/>
-        </w:rPr>
-        <w:t>el of the area be transitioned from a “hot zone” to, at least, a “warm zone” which can delay response and direct medical attention anywhere from 10 minutes to 2 hours (*** citation needed). Thus, victims of an active shooter incident may be delayed in receiving healthcare (LAWA report 2013). This leaves a major time gap in receiving healthcare and life-saving treatment that only a first care provider can address.</w:t>
+        <w:t>The victims of any major, life-threatening event rely on the immediate response of emergency medical personnel. EMS personnel strive for an 8-minute response time (*** citation needed). However, under active shooter incidents protocol dictates that the perimeter first be secured, and the threat level of the area be transitioned from a “hot zone” to, at least, a “warm zone” which can delay response and direct medical attention anywhere from 10 minutes to 2 hours (*** citation needed). Thus, victims of an active shooter incident may be delayed in receiving healthcare (LAWA report 2013). This leaves a major time gap in receiving healthcare and life-saving treatment that only a first care provider can address.</w:t>
       </w:r>
     </w:p>
     <w:p>
@@ -1469,7 +1460,7 @@
           <w:rFonts w:cs="Times New Roman" w:ascii="Times New Roman" w:hAnsi="Times New Roman"/>
         </w:rPr>
         <w:tab/>
-        <w:t>The participants were graded on two aspects. The first was the time to first action, which we identified as a surrogate for recognition of preventable death. It was a subjective marker that recognized the participants’ first response, whether it is movement, calling 9-1-1, or retrieving a rescue pack. The second variable recorded was the time to solution, which is an objective marker that marks when the proper action was taken to a preventable death. A maximum time of 8 minutes was allowed, which correlated to the time of either exsanguination or fatal aspiration</w:t>
+        <w:t>The participants were graded on two aspects. The first was the time to first action, which we identified as a surrogate for recognition of preventable death. It was a subjective marker that recognized the participants’ first response, whether it is movement, calling 9-1-1, or retrieving a rescue pack. The second variable recorded was the time to solution, which is an objective marker that marks when the proper action was taken to a preventable death. A maximum time of 8 minutes was allowed, which correlated to the time of either exsanguination or fatal aspiration. Graders did not interact with the individuals and timed and recorded their responses during the simulation.</w:t>
       </w:r>
     </w:p>
     <w:p>
@@ -1535,29 +1526,11 @@
       </w:pPr>
       <w:r>
         <w:rPr/>
-      </w:r>
-    </w:p>
-    <w:p>
-      <w:pPr>
-        <w:pStyle w:val="Normal"/>
-        <w:rPr/>
-      </w:pPr>
-      <w:r>
-        <w:rPr/>
-      </w:r>
-    </w:p>
-    <w:p>
-      <w:pPr>
-        <w:pStyle w:val="Normal"/>
-        <w:rPr/>
-      </w:pPr>
-      <w:r>
-        <w:rPr/>
         <w:drawing>
-          <wp:anchor behindDoc="0" distT="0" distB="0" distL="0" distR="0" simplePos="0" locked="0" layoutInCell="1" allowOverlap="1" relativeHeight="5">
+          <wp:anchor behindDoc="0" distT="0" distB="0" distL="0" distR="0" simplePos="0" locked="0" layoutInCell="1" allowOverlap="1" relativeHeight="0">
             <wp:simplePos x="0" y="0"/>
             <wp:positionH relativeFrom="column">
-              <wp:posOffset>-59055</wp:posOffset>
+              <wp:posOffset>207645</wp:posOffset>
             </wp:positionH>
             <wp:positionV relativeFrom="paragraph">
               <wp:posOffset>0</wp:posOffset>
@@ -1610,29 +1583,16 @@
     <w:p>
       <w:pPr>
         <w:pStyle w:val="Normal"/>
-        <w:rPr/>
-      </w:pPr>
-      <w:r>
-        <w:rPr/>
-      </w:r>
-    </w:p>
-    <w:p>
-      <w:pPr>
-        <w:pStyle w:val="Normal"/>
-        <w:rPr/>
-      </w:pPr>
-      <w:r>
-        <w:rPr/>
-      </w:r>
-    </w:p>
-    <w:p>
-      <w:pPr>
-        <w:pStyle w:val="Normal"/>
         <w:ind w:left="0" w:right="0" w:firstLine="720"/>
-        <w:rPr/>
-      </w:pPr>
-      <w:r>
-        <w:rPr/>
+        <w:rPr>
+          <w:rFonts w:cs="Times New Roman" w:ascii="Times New Roman" w:hAnsi="Times New Roman"/>
+        </w:rPr>
+      </w:pPr>
+      <w:r>
+        <w:rPr>
+          <w:rFonts w:cs="Times New Roman" w:ascii="Times New Roman" w:hAnsi="Times New Roman"/>
+        </w:rPr>
+        <w:t xml:space="preserve">Question 2,  “What do you think is the standard response time for a medical emergency when 9-1-1 is called?” was answered correctly as 8-11 minutes by only 35% of the trained individuals and 11% of the untrained individuals (Table 2). A majority of participants believed the correct answer to be 5-7 minutes, but the EMS standard is recognized as 8 minutes, nationally. </w:t>
       </w:r>
     </w:p>
     <w:p>
@@ -1643,111 +1603,16 @@
       </w:pPr>
       <w:r>
         <w:rPr/>
-      </w:r>
-    </w:p>
-    <w:p>
-      <w:pPr>
-        <w:pStyle w:val="Normal"/>
-        <w:ind w:left="0" w:right="0" w:firstLine="720"/>
-        <w:rPr/>
-      </w:pPr>
-      <w:r>
-        <w:rPr/>
-      </w:r>
-    </w:p>
-    <w:p>
-      <w:pPr>
-        <w:pStyle w:val="Normal"/>
-        <w:ind w:left="0" w:right="0" w:firstLine="720"/>
-        <w:rPr/>
-      </w:pPr>
-      <w:r>
-        <w:rPr/>
-      </w:r>
-    </w:p>
-    <w:p>
-      <w:pPr>
-        <w:pStyle w:val="Normal"/>
-        <w:ind w:left="0" w:right="0" w:firstLine="720"/>
-        <w:rPr/>
-      </w:pPr>
-      <w:r>
-        <w:rPr/>
-      </w:r>
-    </w:p>
-    <w:p>
-      <w:pPr>
-        <w:pStyle w:val="Normal"/>
-        <w:ind w:left="0" w:right="0" w:firstLine="720"/>
-        <w:rPr/>
-      </w:pPr>
-      <w:r>
-        <w:rPr/>
-      </w:r>
-    </w:p>
-    <w:p>
-      <w:pPr>
-        <w:pStyle w:val="Normal"/>
-        <w:ind w:left="0" w:right="0" w:firstLine="720"/>
-        <w:rPr/>
-      </w:pPr>
-      <w:r>
-        <w:rPr/>
-      </w:r>
-    </w:p>
-    <w:p>
-      <w:pPr>
-        <w:pStyle w:val="Normal"/>
-        <w:ind w:left="0" w:right="0" w:firstLine="720"/>
-        <w:rPr>
-          <w:rFonts w:cs="Times New Roman" w:ascii="Times New Roman" w:hAnsi="Times New Roman"/>
-        </w:rPr>
-      </w:pPr>
-      <w:r>
-        <w:rPr>
-          <w:rFonts w:cs="Times New Roman" w:ascii="Times New Roman" w:hAnsi="Times New Roman"/>
-        </w:rPr>
-        <w:t xml:space="preserve">Question 2,  “What do you think is the standard response time for a medical emergency when 9-1-1 is called?” was answered correctly as 8-11 minutes by only 35% of the trained individuals and 11% of the untrained individuals (Table 2). A majority of participants believed the correct answer to be 5-7 minutes, but the EMS standard is recognized as 8 minutes, nationally. </w:t>
-      </w:r>
-    </w:p>
-    <w:p>
-      <w:pPr>
-        <w:pStyle w:val="Normal"/>
-        <w:ind w:left="0" w:right="0" w:firstLine="720"/>
-        <w:rPr/>
-      </w:pPr>
-      <w:r>
-        <w:rPr/>
-      </w:r>
-    </w:p>
-    <w:p>
-      <w:pPr>
-        <w:pStyle w:val="Normal"/>
-        <w:ind w:left="0" w:right="0" w:firstLine="720"/>
-        <w:rPr/>
-      </w:pPr>
-      <w:r>
-        <w:rPr/>
-      </w:r>
-    </w:p>
-    <w:p>
-      <w:pPr>
-        <w:pStyle w:val="Normal"/>
-        <w:ind w:left="0" w:right="0" w:hanging="0"/>
-        <w:rPr/>
-      </w:pPr>
-      <w:r>
-        <w:rPr/>
         <w:drawing>
-          <wp:anchor behindDoc="0" distT="0" distB="0" distL="0" distR="0" simplePos="0" locked="0" layoutInCell="1" allowOverlap="1" relativeHeight="6">
+          <wp:anchor behindDoc="0" distT="0" distB="0" distL="0" distR="0" simplePos="0" locked="0" layoutInCell="1" allowOverlap="1" relativeHeight="1">
             <wp:simplePos x="0" y="0"/>
             <wp:positionH relativeFrom="column">
-              <wp:align>center</wp:align>
+              <wp:posOffset>-12700</wp:posOffset>
             </wp:positionH>
             <wp:positionV relativeFrom="paragraph">
-              <wp:align>top</wp:align>
+              <wp:posOffset>0</wp:posOffset>
             </wp:positionV>
-            <wp:extent cx="4791710" cy="1699895"/>
+            <wp:extent cx="4791710" cy="1699260"/>
             <wp:effectExtent l="0" t="0" r="0" b="0"/>
             <wp:wrapSquare wrapText="largest"/>
             <wp:docPr id="1" name="Picture" descr=""/>
@@ -1772,7 +1637,7 @@
                   <pic:spPr bwMode="auto">
                     <a:xfrm>
                       <a:off x="0" y="0"/>
-                      <a:ext cx="4791710" cy="1699895"/>
+                      <a:ext cx="4791710" cy="1699260"/>
                     </a:xfrm>
                     <a:prstGeom prst="rect">
                       <a:avLst/>
@@ -1796,45 +1661,31 @@
       <w:pPr>
         <w:pStyle w:val="Normal"/>
         <w:ind w:left="0" w:right="0" w:firstLine="720"/>
-        <w:rPr/>
-      </w:pPr>
-      <w:r>
-        <w:rPr/>
-      </w:r>
-    </w:p>
-    <w:p>
-      <w:pPr>
-        <w:pStyle w:val="Normal"/>
-        <w:ind w:left="0" w:right="0" w:firstLine="720"/>
-        <w:rPr>
-          <w:rFonts w:cs="Times New Roman" w:ascii="Times New Roman" w:hAnsi="Times New Roman"/>
-        </w:rPr>
-      </w:pPr>
-      <w:r>
-        <w:rPr>
-          <w:rFonts w:cs="Times New Roman" w:ascii="Times New Roman" w:hAnsi="Times New Roman"/>
-        </w:rPr>
-        <w:t>Most participants’ primary concern following a disaster or emergency situation (Question 3) was widely identified as safety at 86% (Table 3) Of interesting note, no participants answered treating victims as their main concern.</w:t>
-      </w:r>
-    </w:p>
-    <w:p>
-      <w:pPr>
-        <w:pStyle w:val="Normal"/>
-        <w:ind w:left="0" w:right="0" w:firstLine="720"/>
-        <w:rPr/>
-      </w:pPr>
-      <w:r>
-        <w:rPr/>
+        <w:rPr>
+          <w:rFonts w:cs="Times New Roman" w:ascii="Times New Roman" w:hAnsi="Times New Roman"/>
+        </w:rPr>
+      </w:pPr>
+      <w:r>
+        <w:rPr>
+          <w:rFonts w:cs="Times New Roman" w:ascii="Times New Roman" w:hAnsi="Times New Roman"/>
+        </w:rPr>
+        <w:t>Most participants’ primary concern following a disaster or emergency situation (Question 3) was widely identified as safety at 86% (Table 3) Of interesting note, no p</w:t>
+      </w:r>
+      <w:r>
+        <w:rPr>
+          <w:rFonts w:cs="Times New Roman" w:ascii="Times New Roman" w:hAnsi="Times New Roman"/>
+        </w:rPr>
+        <w:t>a</w:t>
         <w:drawing>
-          <wp:anchor behindDoc="0" distT="0" distB="0" distL="0" distR="0" simplePos="0" locked="0" layoutInCell="1" allowOverlap="1" relativeHeight="7">
+          <wp:anchor behindDoc="0" distT="0" distB="0" distL="0" distR="0" simplePos="0" locked="0" layoutInCell="1" allowOverlap="1" relativeHeight="2">
             <wp:simplePos x="0" y="0"/>
             <wp:positionH relativeFrom="column">
-              <wp:align>center</wp:align>
+              <wp:posOffset>106680</wp:posOffset>
             </wp:positionH>
             <wp:positionV relativeFrom="paragraph">
-              <wp:align>top</wp:align>
+              <wp:posOffset>2011680</wp:posOffset>
             </wp:positionV>
-            <wp:extent cx="5486400" cy="1911985"/>
+            <wp:extent cx="5166995" cy="1781175"/>
             <wp:effectExtent l="0" t="0" r="0" b="0"/>
             <wp:wrapSquare wrapText="largest"/>
             <wp:docPr id="2" name="Picture" descr=""/>
@@ -1859,7 +1710,7 @@
                   <pic:spPr bwMode="auto">
                     <a:xfrm>
                       <a:off x="0" y="0"/>
-                      <a:ext cx="5486400" cy="1911985"/>
+                      <a:ext cx="5166995" cy="1781175"/>
                     </a:xfrm>
                     <a:prstGeom prst="rect">
                       <a:avLst/>
@@ -1878,6 +1729,12 @@
           </wp:anchor>
         </w:drawing>
       </w:r>
+      <w:r>
+        <w:rPr>
+          <w:rFonts w:cs="Times New Roman" w:ascii="Times New Roman" w:hAnsi="Times New Roman"/>
+        </w:rPr>
+        <w:t>rticipants answered treating victims as their main concern.</w:t>
+      </w:r>
     </w:p>
     <w:p>
       <w:pPr>
@@ -1892,16 +1749,6 @@
     <w:p>
       <w:pPr>
         <w:pStyle w:val="Normal"/>
-        <w:ind w:left="0" w:right="0" w:firstLine="720"/>
-        <w:rPr/>
-      </w:pPr>
-      <w:r>
-        <w:rPr/>
-      </w:r>
-    </w:p>
-    <w:p>
-      <w:pPr>
-        <w:pStyle w:val="Normal"/>
         <w:rPr>
           <w:rFonts w:cs="Times New Roman" w:ascii="Times New Roman" w:hAnsi="Times New Roman"/>
         </w:rPr>
@@ -1911,19 +1758,7 @@
           <w:rFonts w:cs="Times New Roman" w:ascii="Times New Roman" w:hAnsi="Times New Roman"/>
         </w:rPr>
         <w:tab/>
-        <w:t xml:space="preserve">For Question </w:t>
-      </w:r>
-      <w:r>
-        <w:rPr>
-          <w:rFonts w:cs="Times New Roman" w:ascii="Times New Roman" w:hAnsi="Times New Roman"/>
-        </w:rPr>
-        <w:t>4</w:t>
-      </w:r>
-      <w:r>
-        <w:rPr>
-          <w:rFonts w:cs="Times New Roman" w:ascii="Times New Roman" w:hAnsi="Times New Roman"/>
-        </w:rPr>
-        <w:t>, when applying a tourniquet to someone who is bleeding and they ask to remove it because it hurts, the correct response is to reassure them and leave the tourniquet in place, as it could prevent the victim from exsanguination. All participants nearly unanimously identified this, with 88% responding correctly.</w:t>
+        <w:t>For Question 9, when applying a tourniquet to someone who is bleeding and they ask to remove it because it hurts, the correct response is to reassure them and leave the tourniquet in place, as it could prevent the victim from exsanguination. All participants nearly unanimously identified this, with 88% responding correctly (Table 4)</w:t>
       </w:r>
     </w:p>
     <w:p>
@@ -1934,7 +1769,7 @@
       <w:r>
         <w:rPr/>
         <w:drawing>
-          <wp:anchor behindDoc="0" distT="0" distB="0" distL="0" distR="0" simplePos="0" locked="0" layoutInCell="1" allowOverlap="1" relativeHeight="8">
+          <wp:anchor behindDoc="0" distT="0" distB="0" distL="0" distR="0" simplePos="0" locked="0" layoutInCell="1" allowOverlap="1" relativeHeight="3">
             <wp:simplePos x="0" y="0"/>
             <wp:positionH relativeFrom="column">
               <wp:posOffset>91440</wp:posOffset>
@@ -1985,49 +1820,16 @@
             </a:graphic>
           </wp:anchor>
         </w:drawing>
-      </w:r>
-    </w:p>
-    <w:p>
-      <w:pPr>
-        <w:pStyle w:val="Normal"/>
-        <w:rPr>
-          <w:rFonts w:cs="Times New Roman" w:ascii="Times New Roman" w:hAnsi="Times New Roman"/>
-        </w:rPr>
-      </w:pPr>
-      <w:r>
-        <w:rPr>
-          <w:rFonts w:cs="Times New Roman" w:ascii="Times New Roman" w:hAnsi="Times New Roman"/>
-        </w:rPr>
-        <w:tab/>
-        <w:t xml:space="preserve">Finally, for reasons to not render aid in an emergency situation, both groups were split across three answers: not knowing what to do, unsure if their assistance would make the victim worse, and their concern for disease. Only two test participants identified litigation as a reason to not render aid in an emergency situation (Table 5). </w:t>
-      </w:r>
-    </w:p>
-    <w:p>
-      <w:pPr>
-        <w:pStyle w:val="Normal"/>
-        <w:rPr/>
-      </w:pPr>
-      <w:r>
-        <w:rPr/>
-      </w:r>
-    </w:p>
-    <w:p>
-      <w:pPr>
-        <w:pStyle w:val="Normal"/>
-        <w:rPr/>
-      </w:pPr>
-      <w:r>
-        <w:rPr/>
         <w:drawing>
-          <wp:anchor behindDoc="0" distT="0" distB="0" distL="0" distR="0" simplePos="0" locked="0" layoutInCell="1" allowOverlap="1" relativeHeight="9">
+          <wp:anchor behindDoc="0" distT="0" distB="0" distL="0" distR="0" simplePos="0" locked="0" layoutInCell="1" allowOverlap="1" relativeHeight="4">
             <wp:simplePos x="0" y="0"/>
             <wp:positionH relativeFrom="column">
-              <wp:align>center</wp:align>
+              <wp:posOffset>91440</wp:posOffset>
             </wp:positionH>
             <wp:positionV relativeFrom="paragraph">
-              <wp:align>top</wp:align>
+              <wp:posOffset>139700</wp:posOffset>
             </wp:positionV>
-            <wp:extent cx="5106035" cy="1994535"/>
+            <wp:extent cx="5070475" cy="1884680"/>
             <wp:effectExtent l="0" t="0" r="0" b="0"/>
             <wp:wrapSquare wrapText="largest"/>
             <wp:docPr id="4" name="Picture" descr=""/>
@@ -2045,6 +1847,91 @@
                   </pic:nvPicPr>
                   <pic:blipFill>
                     <a:blip r:embed="rId6"/>
+                    <a:stretch>
+                      <a:fillRect/>
+                    </a:stretch>
+                  </pic:blipFill>
+                  <pic:spPr bwMode="auto">
+                    <a:xfrm>
+                      <a:off x="0" y="0"/>
+                      <a:ext cx="5070475" cy="1884680"/>
+                    </a:xfrm>
+                    <a:prstGeom prst="rect">
+                      <a:avLst/>
+                    </a:prstGeom>
+                    <a:noFill/>
+                    <a:ln w="9525">
+                      <a:noFill/>
+                      <a:miter lim="800000"/>
+                      <a:headEnd/>
+                      <a:tailEnd/>
+                    </a:ln>
+                  </pic:spPr>
+                </pic:pic>
+              </a:graphicData>
+            </a:graphic>
+          </wp:anchor>
+        </w:drawing>
+      </w:r>
+    </w:p>
+    <w:p>
+      <w:pPr>
+        <w:pStyle w:val="Normal"/>
+        <w:rPr/>
+      </w:pPr>
+      <w:r>
+        <w:rPr/>
+      </w:r>
+    </w:p>
+    <w:p>
+      <w:pPr>
+        <w:pStyle w:val="Normal"/>
+        <w:rPr>
+          <w:rFonts w:cs="Times New Roman" w:ascii="Times New Roman" w:hAnsi="Times New Roman"/>
+        </w:rPr>
+      </w:pPr>
+      <w:r>
+        <w:rPr>
+          <w:rFonts w:cs="Times New Roman" w:ascii="Times New Roman" w:hAnsi="Times New Roman"/>
+        </w:rPr>
+        <w:tab/>
+        <w:t xml:space="preserve">Finally, for reasons to not render aid in an emergency situation, both groups were split across three answers: not knowing what to do, unsure if their assistance would make the victim worse, and their concern for disease. Only two test participants identified litigation as a reason to not render aid in an emergency situation (Table 5). </w:t>
+      </w:r>
+    </w:p>
+    <w:p>
+      <w:pPr>
+        <w:pStyle w:val="Normal"/>
+        <w:rPr/>
+      </w:pPr>
+      <w:r>
+        <w:rPr/>
+        <w:drawing>
+          <wp:anchor behindDoc="0" distT="0" distB="0" distL="0" distR="0" simplePos="0" locked="0" layoutInCell="1" allowOverlap="1" relativeHeight="5">
+            <wp:simplePos x="0" y="0"/>
+            <wp:positionH relativeFrom="column">
+              <wp:align>center</wp:align>
+            </wp:positionH>
+            <wp:positionV relativeFrom="paragraph">
+              <wp:align>top</wp:align>
+            </wp:positionV>
+            <wp:extent cx="5106035" cy="1994535"/>
+            <wp:effectExtent l="0" t="0" r="0" b="0"/>
+            <wp:wrapSquare wrapText="largest"/>
+            <wp:docPr id="5" name="Picture" descr=""/>
+            <wp:cNvGraphicFramePr>
+              <a:graphicFrameLocks xmlns:a="http://schemas.openxmlformats.org/drawingml/2006/main" noChangeAspect="1"/>
+            </wp:cNvGraphicFramePr>
+            <a:graphic xmlns:a="http://schemas.openxmlformats.org/drawingml/2006/main">
+              <a:graphicData uri="http://schemas.openxmlformats.org/drawingml/2006/picture">
+                <pic:pic xmlns:pic="http://schemas.openxmlformats.org/drawingml/2006/picture">
+                  <pic:nvPicPr>
+                    <pic:cNvPr id="5" name="Picture" descr=""/>
+                    <pic:cNvPicPr>
+                      <a:picLocks noChangeAspect="1" noChangeArrowheads="1"/>
+                    </pic:cNvPicPr>
+                  </pic:nvPicPr>
+                  <pic:blipFill>
+                    <a:blip r:embed="rId7"/>
                     <a:stretch>
                       <a:fillRect/>
                     </a:stretch>
@@ -2075,15 +1962,6 @@
     <w:p>
       <w:pPr>
         <w:pStyle w:val="Normal"/>
-        <w:rPr/>
-      </w:pPr>
-      <w:r>
-        <w:rPr/>
-      </w:r>
-    </w:p>
-    <w:p>
-      <w:pPr>
-        <w:pStyle w:val="Normal"/>
         <w:rPr>
           <w:rFonts w:cs="Times New Roman" w:ascii="Times New Roman" w:hAnsi="Times New Roman"/>
         </w:rPr>
@@ -2119,7 +1997,34 @@
         <w:rPr>
           <w:rFonts w:cs="Times New Roman" w:ascii="Times New Roman" w:hAnsi="Times New Roman"/>
         </w:rPr>
-        <w:t>Arterial bleed station</w:t>
+        <w:t>Time to 1</w:t>
+      </w:r>
+      <w:r>
+        <w:rPr>
+          <w:rFonts w:cs="Times New Roman" w:ascii="Times New Roman" w:hAnsi="Times New Roman"/>
+          <w:vertAlign w:val="superscript"/>
+        </w:rPr>
+        <w:t>st</w:t>
+      </w:r>
+      <w:r>
+        <w:rPr>
+          <w:rFonts w:cs="Times New Roman" w:ascii="Times New Roman" w:hAnsi="Times New Roman"/>
+        </w:rPr>
+        <w:t xml:space="preserve"> Action</w:t>
+      </w:r>
+    </w:p>
+    <w:p>
+      <w:pPr>
+        <w:pStyle w:val="Normal"/>
+        <w:rPr>
+          <w:rFonts w:cs="Times New Roman" w:ascii="Times New Roman" w:hAnsi="Times New Roman"/>
+        </w:rPr>
+      </w:pPr>
+      <w:r>
+        <w:rPr>
+          <w:rFonts w:cs="Times New Roman" w:ascii="Times New Roman" w:hAnsi="Times New Roman"/>
+        </w:rPr>
+        <w:t>Arterial Bleed Station</w:t>
       </w:r>
     </w:p>
     <w:p>
@@ -2134,67 +2039,374 @@
           <w:rFonts w:cs="Times New Roman" w:ascii="Times New Roman" w:hAnsi="Times New Roman"/>
         </w:rPr>
         <w:tab/>
-        <w:t xml:space="preserve">In our earthquake simulation, victims were timed and their first actions were recorded. When treating the arterial bleeding victim, the appropriate action is to hold pressure on the wound and/or apply a tourniquet to the effected extremity. IN regards to treating this victim, the trained groups had a remarkably lower time than the untrained group when responding and preventing death from exsanguination (which was designated at 8 minutes) (p-value = 0.001446, CI = (-infinity, -204.416)). The four trained groups had an average time to solution of 3 minutes and 33 seconds, while the four untrained groups were never able to come to a solution before time expired, and death fro exsanguination occurred. The average time to solution of the trained groups was similar to that of our baseline designated by the response time of the EMS workers, who had an average time to solution of 2 minutes and 38 seconds. </w:t>
-      </w:r>
-    </w:p>
-    <w:p>
-      <w:pPr>
-        <w:pStyle w:val="Normal"/>
-        <w:rPr>
-          <w:rFonts w:cs="Times New Roman" w:ascii="Times New Roman" w:hAnsi="Times New Roman"/>
-        </w:rPr>
-      </w:pPr>
-      <w:r>
-        <w:rPr>
-          <w:rFonts w:cs="Times New Roman" w:ascii="Times New Roman" w:hAnsi="Times New Roman"/>
-        </w:rPr>
-        <w:t>Airway obstruction station</w:t>
-      </w:r>
-    </w:p>
-    <w:p>
-      <w:pPr>
-        <w:pStyle w:val="Normal"/>
-        <w:rPr>
-          <w:rFonts w:cs="Times New Roman" w:ascii="Times New Roman" w:hAnsi="Times New Roman"/>
-        </w:rPr>
-      </w:pPr>
-      <w:r>
-        <w:rPr>
-          <w:rFonts w:cs="Times New Roman" w:ascii="Times New Roman" w:hAnsi="Times New Roman"/>
-        </w:rPr>
-        <w:tab/>
-        <w:t xml:space="preserve">When treating the unconscious victim, the proper maneuver is to place the victim on his side in the rescue position to prevent airway aspiration or obstruction. Once again, the trained groups saw a notably different time to resolution than that of the untrained group (p-value = 0.008729, CI = (-infinity, -191.5561)). The four trained groups had an average time to solution in 32.6 seconds, while the four untrained groups had an average time to solution of 7 minutes and 3 seconds. Of note, only one untrained group was able to come to a solution before time expired (security officers). Once again, the trained groups average time to solution closely mimicked that of the trained EMS workers who had an average time to solution of 1 minute and 21 seconds. </w:t>
-      </w:r>
-    </w:p>
-    <w:p>
-      <w:pPr>
-        <w:pStyle w:val="Normal"/>
-        <w:rPr/>
-      </w:pPr>
-      <w:r>
-        <w:rPr/>
-      </w:r>
-    </w:p>
-    <w:p>
-      <w:pPr>
-        <w:pStyle w:val="Normal"/>
-        <w:rPr/>
-      </w:pPr>
-      <w:r>
-        <w:rPr/>
+        <w:t xml:space="preserve">In our earthquake simulation, victims were timed and their first actions were monitored and recorded. When responding to the victim suffering from an arterial bleed, the trained group performed their first action with an average time of 34.75 seconds, while the untrained group performed their first action with an average time of 111 seconds. EMS provided a first action baseline time of 48 seconds. All trained groups first action was to control the hemorrhage, either by direct pressure or through the use of a tourniquet. The untrained teachers and city workers did not treat this victim. The untrained security guards and students both made improvised tourniquets. It is worth noting that one of the untrained students was a former JROTC candidate. The registered nurses responded with a first action time of 1 minute and 15 seconds, and their first action was to evaluate the bleeding followed by tourniquet placement. The nursing undergraduate students simply applied ace wrap with a time of 1 minute. Only the untrained students and the OCFA address the open chest wound, which was covered by debris. </w:t>
+      </w:r>
+    </w:p>
+    <w:p>
+      <w:pPr>
+        <w:pStyle w:val="Normal"/>
+        <w:rPr/>
+      </w:pPr>
+      <w:r>
+        <w:rPr/>
+      </w:r>
+    </w:p>
+    <w:p>
+      <w:pPr>
+        <w:pStyle w:val="Normal"/>
+        <w:rPr/>
+      </w:pPr>
+      <w:r>
+        <w:rPr/>
+      </w:r>
+    </w:p>
+    <w:p>
+      <w:pPr>
+        <w:pStyle w:val="Normal"/>
+        <w:rPr/>
+      </w:pPr>
+      <w:r>
+        <w:rPr/>
+      </w:r>
+    </w:p>
+    <w:p>
+      <w:pPr>
+        <w:pStyle w:val="Normal"/>
+        <w:rPr/>
+      </w:pPr>
+      <w:r>
+        <w:rPr/>
+      </w:r>
+    </w:p>
+    <w:p>
+      <w:pPr>
+        <w:pStyle w:val="Normal"/>
+        <w:rPr/>
+      </w:pPr>
+      <w:r>
+        <w:rPr/>
+      </w:r>
+    </w:p>
+    <w:p>
+      <w:pPr>
+        <w:pStyle w:val="Normal"/>
+        <w:rPr/>
+      </w:pPr>
+      <w:r>
+        <w:rPr/>
+      </w:r>
+    </w:p>
+    <w:p>
+      <w:pPr>
+        <w:pStyle w:val="Normal"/>
+        <w:rPr/>
+      </w:pPr>
+      <w:r>
+        <w:rPr/>
+      </w:r>
+    </w:p>
+    <w:p>
+      <w:pPr>
+        <w:pStyle w:val="Normal"/>
+        <w:rPr/>
+      </w:pPr>
+      <w:r>
+        <w:rPr/>
+      </w:r>
+    </w:p>
+    <w:p>
+      <w:pPr>
+        <w:pStyle w:val="Normal"/>
+        <w:rPr/>
+      </w:pPr>
+      <w:r>
+        <w:rPr/>
+      </w:r>
+    </w:p>
+    <w:p>
+      <w:pPr>
+        <w:pStyle w:val="Normal"/>
+        <w:rPr/>
+      </w:pPr>
+      <w:r>
+        <w:rPr/>
+      </w:r>
+    </w:p>
+    <w:p>
+      <w:pPr>
+        <w:pStyle w:val="Normal"/>
+        <w:rPr/>
+      </w:pPr>
+      <w:r>
+        <w:rPr/>
+      </w:r>
+    </w:p>
+    <w:p>
+      <w:pPr>
+        <w:pStyle w:val="Normal"/>
+        <w:rPr/>
+      </w:pPr>
+      <w:r>
+        <w:rPr/>
+      </w:r>
+    </w:p>
+    <w:p>
+      <w:pPr>
+        <w:pStyle w:val="Normal"/>
+        <w:rPr/>
+      </w:pPr>
+      <w:r>
+        <w:rPr/>
+      </w:r>
+    </w:p>
+    <w:p>
+      <w:pPr>
+        <w:pStyle w:val="Normal"/>
+        <w:rPr/>
+      </w:pPr>
+      <w:r>
+        <w:rPr/>
+      </w:r>
+    </w:p>
+    <w:p>
+      <w:pPr>
+        <w:pStyle w:val="Normal"/>
+        <w:rPr/>
+      </w:pPr>
+      <w:r>
+        <w:rPr/>
+      </w:r>
+    </w:p>
+    <w:p>
+      <w:pPr>
+        <w:pStyle w:val="Normal"/>
+        <w:rPr/>
+      </w:pPr>
+      <w:r>
+        <w:rPr/>
+      </w:r>
+    </w:p>
+    <w:p>
+      <w:pPr>
+        <w:pStyle w:val="Normal"/>
+        <w:rPr/>
+      </w:pPr>
+      <w:r>
+        <w:rPr/>
+      </w:r>
+    </w:p>
+    <w:p>
+      <w:pPr>
+        <w:pStyle w:val="Normal"/>
+        <w:rPr/>
+      </w:pPr>
+      <w:r>
+        <w:rPr/>
+      </w:r>
+    </w:p>
+    <w:p>
+      <w:pPr>
+        <w:pStyle w:val="Normal"/>
+        <w:rPr/>
+      </w:pPr>
+      <w:r>
+        <w:rPr/>
+      </w:r>
+    </w:p>
+    <w:p>
+      <w:pPr>
+        <w:pStyle w:val="Normal"/>
+        <w:rPr/>
+      </w:pPr>
+      <w:r>
+        <w:rPr/>
+      </w:r>
+    </w:p>
+    <w:p>
+      <w:pPr>
+        <w:pStyle w:val="Normal"/>
+        <w:rPr/>
+      </w:pPr>
+      <w:r>
+        <w:rPr/>
+      </w:r>
+    </w:p>
+    <w:p>
+      <w:pPr>
+        <w:pStyle w:val="Normal"/>
+        <w:rPr/>
+      </w:pPr>
+      <w:r>
+        <w:rPr/>
+      </w:r>
+    </w:p>
+    <w:p>
+      <w:pPr>
+        <w:pStyle w:val="Normal"/>
+        <w:rPr>
+          <w:rFonts w:cs="Times New Roman" w:ascii="Times New Roman" w:hAnsi="Times New Roman"/>
+        </w:rPr>
+      </w:pPr>
+      <w:r>
+        <w:rPr>
+          <w:rFonts w:cs="Times New Roman" w:ascii="Times New Roman" w:hAnsi="Times New Roman"/>
+        </w:rPr>
+      </w:r>
+    </w:p>
+    <w:p>
+      <w:pPr>
+        <w:pStyle w:val="Normal"/>
+        <w:rPr>
+          <w:rFonts w:cs="Times New Roman" w:ascii="Times New Roman" w:hAnsi="Times New Roman"/>
+        </w:rPr>
+      </w:pPr>
+      <w:r>
+        <w:rPr>
+          <w:rFonts w:cs="Times New Roman" w:ascii="Times New Roman" w:hAnsi="Times New Roman"/>
+        </w:rPr>
+      </w:r>
+    </w:p>
+    <w:p>
+      <w:pPr>
+        <w:pStyle w:val="Normal"/>
+        <w:rPr>
+          <w:rFonts w:cs="Times New Roman" w:ascii="Times New Roman" w:hAnsi="Times New Roman"/>
+        </w:rPr>
+      </w:pPr>
+      <w:r>
+        <w:rPr>
+          <w:rFonts w:cs="Times New Roman" w:ascii="Times New Roman" w:hAnsi="Times New Roman"/>
+        </w:rPr>
+      </w:r>
+    </w:p>
+    <w:p>
+      <w:pPr>
+        <w:pStyle w:val="Normal"/>
+        <w:rPr>
+          <w:rFonts w:cs="Times New Roman" w:ascii="Times New Roman" w:hAnsi="Times New Roman"/>
+        </w:rPr>
+      </w:pPr>
+      <w:r>
+        <w:rPr>
+          <w:rFonts w:cs="Times New Roman" w:ascii="Times New Roman" w:hAnsi="Times New Roman"/>
+        </w:rPr>
+      </w:r>
+    </w:p>
+    <w:p>
+      <w:pPr>
+        <w:pStyle w:val="Normal"/>
+        <w:rPr>
+          <w:rFonts w:cs="Times New Roman" w:ascii="Times New Roman" w:hAnsi="Times New Roman"/>
+        </w:rPr>
+      </w:pPr>
+      <w:r>
+        <w:rPr>
+          <w:rFonts w:cs="Times New Roman" w:ascii="Times New Roman" w:hAnsi="Times New Roman"/>
+        </w:rPr>
+      </w:r>
+    </w:p>
+    <w:p>
+      <w:pPr>
+        <w:pStyle w:val="Normal"/>
+        <w:rPr>
+          <w:rFonts w:cs="Times New Roman" w:ascii="Times New Roman" w:hAnsi="Times New Roman"/>
+        </w:rPr>
+      </w:pPr>
+      <w:r>
+        <w:rPr>
+          <w:rFonts w:cs="Times New Roman" w:ascii="Times New Roman" w:hAnsi="Times New Roman"/>
+        </w:rPr>
+      </w:r>
+    </w:p>
+    <w:p>
+      <w:pPr>
+        <w:pStyle w:val="Normal"/>
+        <w:rPr>
+          <w:rFonts w:cs="Times New Roman" w:ascii="Times New Roman" w:hAnsi="Times New Roman"/>
+        </w:rPr>
+      </w:pPr>
+      <w:r>
+        <w:rPr>
+          <w:rFonts w:cs="Times New Roman" w:ascii="Times New Roman" w:hAnsi="Times New Roman"/>
+        </w:rPr>
+      </w:r>
+    </w:p>
+    <w:p>
+      <w:pPr>
+        <w:pStyle w:val="Normal"/>
+        <w:rPr>
+          <w:rFonts w:cs="Times New Roman" w:ascii="Times New Roman" w:hAnsi="Times New Roman"/>
+        </w:rPr>
+      </w:pPr>
+      <w:r>
+        <w:rPr>
+          <w:rFonts w:cs="Times New Roman" w:ascii="Times New Roman" w:hAnsi="Times New Roman"/>
+        </w:rPr>
+      </w:r>
+    </w:p>
+    <w:p>
+      <w:pPr>
+        <w:pStyle w:val="Normal"/>
+        <w:rPr>
+          <w:rFonts w:cs="Times New Roman" w:ascii="Times New Roman" w:hAnsi="Times New Roman"/>
+        </w:rPr>
+      </w:pPr>
+      <w:r>
+        <w:rPr>
+          <w:rFonts w:cs="Times New Roman" w:ascii="Times New Roman" w:hAnsi="Times New Roman"/>
+        </w:rPr>
+      </w:r>
+    </w:p>
+    <w:p>
+      <w:pPr>
+        <w:pStyle w:val="Normal"/>
+        <w:rPr>
+          <w:rFonts w:cs="Times New Roman" w:ascii="Times New Roman" w:hAnsi="Times New Roman"/>
+        </w:rPr>
+      </w:pPr>
+      <w:r>
+        <w:rPr>
+          <w:rFonts w:cs="Times New Roman" w:ascii="Times New Roman" w:hAnsi="Times New Roman"/>
+        </w:rPr>
+      </w:r>
+    </w:p>
+    <w:p>
+      <w:pPr>
+        <w:pStyle w:val="Normal"/>
+        <w:rPr>
+          <w:rFonts w:cs="Times New Roman" w:ascii="Times New Roman" w:hAnsi="Times New Roman"/>
+        </w:rPr>
+      </w:pPr>
+      <w:r>
+        <w:rPr>
+          <w:rFonts w:cs="Times New Roman" w:ascii="Times New Roman" w:hAnsi="Times New Roman"/>
+        </w:rPr>
+      </w:r>
+    </w:p>
+    <w:p>
+      <w:pPr>
+        <w:pStyle w:val="Normal"/>
+        <w:rPr>
+          <w:rFonts w:cs="Times New Roman" w:ascii="Times New Roman" w:hAnsi="Times New Roman"/>
+        </w:rPr>
+      </w:pPr>
+      <w:r>
+        <w:rPr>
+          <w:rFonts w:cs="Times New Roman" w:ascii="Times New Roman" w:hAnsi="Times New Roman"/>
+        </w:rPr>
         <w:drawing>
-          <wp:anchor behindDoc="0" distT="0" distB="0" distL="0" distR="0" simplePos="0" locked="0" layoutInCell="1" allowOverlap="1" relativeHeight="0">
+          <wp:anchor behindDoc="0" distT="0" distB="0" distL="0" distR="0" simplePos="0" locked="0" layoutInCell="1" allowOverlap="1" relativeHeight="7">
             <wp:simplePos x="0" y="0"/>
             <wp:positionH relativeFrom="column">
-              <wp:posOffset>1036955</wp:posOffset>
+              <wp:posOffset>55880</wp:posOffset>
             </wp:positionH>
             <wp:positionV relativeFrom="paragraph">
-              <wp:posOffset>0</wp:posOffset>
+              <wp:posOffset>144780</wp:posOffset>
             </wp:positionV>
-            <wp:extent cx="3214370" cy="3291840"/>
+            <wp:extent cx="2103755" cy="2865755"/>
             <wp:effectExtent l="0" t="0" r="0" b="0"/>
             <wp:wrapSquare wrapText="largest"/>
-            <wp:docPr id="5" name="Picture" descr=""/>
+            <wp:docPr id="6" name="Picture" descr=""/>
             <wp:cNvGraphicFramePr>
               <a:graphicFrameLocks xmlns:a="http://schemas.openxmlformats.org/drawingml/2006/main" noChangeAspect="1"/>
             </wp:cNvGraphicFramePr>
@@ -2202,13 +2414,13 @@
               <a:graphicData uri="http://schemas.openxmlformats.org/drawingml/2006/picture">
                 <pic:pic xmlns:pic="http://schemas.openxmlformats.org/drawingml/2006/picture">
                   <pic:nvPicPr>
-                    <pic:cNvPr id="5" name="Picture" descr=""/>
+                    <pic:cNvPr id="6" name="Picture" descr=""/>
                     <pic:cNvPicPr>
                       <a:picLocks noChangeAspect="1" noChangeArrowheads="1"/>
                     </pic:cNvPicPr>
                   </pic:nvPicPr>
                   <pic:blipFill>
-                    <a:blip r:embed="rId7"/>
+                    <a:blip r:embed="rId8"/>
                     <a:stretch>
                       <a:fillRect/>
                     </a:stretch>
@@ -2216,7 +2428,7 @@
                   <pic:spPr bwMode="auto">
                     <a:xfrm>
                       <a:off x="0" y="0"/>
-                      <a:ext cx="3214370" cy="3291840"/>
+                      <a:ext cx="2103755" cy="2865755"/>
                     </a:xfrm>
                     <a:prstGeom prst="rect">
                       <a:avLst/>
@@ -2239,203 +2451,40 @@
     <w:p>
       <w:pPr>
         <w:pStyle w:val="Normal"/>
-        <w:rPr/>
-      </w:pPr>
-      <w:r>
-        <w:rPr/>
-      </w:r>
-    </w:p>
-    <w:p>
-      <w:pPr>
-        <w:pStyle w:val="Normal"/>
-        <w:rPr/>
-      </w:pPr>
-      <w:r>
-        <w:rPr/>
-      </w:r>
-    </w:p>
-    <w:p>
-      <w:pPr>
-        <w:pStyle w:val="Normal"/>
-        <w:rPr/>
-      </w:pPr>
-      <w:r>
-        <w:rPr/>
-      </w:r>
-    </w:p>
-    <w:p>
-      <w:pPr>
-        <w:pStyle w:val="Normal"/>
-        <w:rPr/>
-      </w:pPr>
-      <w:r>
-        <w:rPr/>
-      </w:r>
-    </w:p>
-    <w:p>
-      <w:pPr>
-        <w:pStyle w:val="Normal"/>
-        <w:rPr/>
-      </w:pPr>
-      <w:r>
-        <w:rPr/>
-      </w:r>
-    </w:p>
-    <w:p>
-      <w:pPr>
-        <w:pStyle w:val="Normal"/>
-        <w:rPr/>
-      </w:pPr>
-      <w:r>
-        <w:rPr/>
-      </w:r>
-    </w:p>
-    <w:p>
-      <w:pPr>
-        <w:pStyle w:val="Normal"/>
-        <w:rPr/>
-      </w:pPr>
-      <w:r>
-        <w:rPr/>
-      </w:r>
-    </w:p>
-    <w:p>
-      <w:pPr>
-        <w:pStyle w:val="Normal"/>
-        <w:rPr/>
-      </w:pPr>
-      <w:r>
-        <w:rPr/>
-      </w:r>
-    </w:p>
-    <w:p>
-      <w:pPr>
-        <w:pStyle w:val="Normal"/>
-        <w:rPr/>
-      </w:pPr>
-      <w:r>
-        <w:rPr/>
-      </w:r>
-    </w:p>
-    <w:p>
-      <w:pPr>
-        <w:pStyle w:val="Normal"/>
-        <w:rPr/>
-      </w:pPr>
-      <w:r>
-        <w:rPr/>
-      </w:r>
-    </w:p>
-    <w:p>
-      <w:pPr>
-        <w:pStyle w:val="Normal"/>
-        <w:rPr/>
-      </w:pPr>
-      <w:r>
-        <w:rPr/>
-      </w:r>
-    </w:p>
-    <w:p>
-      <w:pPr>
-        <w:pStyle w:val="Normal"/>
-        <w:rPr/>
-      </w:pPr>
-      <w:r>
-        <w:rPr/>
-      </w:r>
-    </w:p>
-    <w:p>
-      <w:pPr>
-        <w:pStyle w:val="Normal"/>
-        <w:rPr/>
-      </w:pPr>
-      <w:r>
-        <w:rPr/>
-      </w:r>
-    </w:p>
-    <w:p>
-      <w:pPr>
-        <w:pStyle w:val="Normal"/>
-        <w:rPr/>
-      </w:pPr>
-      <w:r>
-        <w:rPr/>
-      </w:r>
-    </w:p>
-    <w:p>
-      <w:pPr>
-        <w:pStyle w:val="Normal"/>
-        <w:rPr/>
-      </w:pPr>
-      <w:r>
-        <w:rPr/>
-      </w:r>
-    </w:p>
-    <w:p>
-      <w:pPr>
-        <w:pStyle w:val="Normal"/>
-        <w:rPr/>
-      </w:pPr>
-      <w:r>
-        <w:rPr/>
-      </w:r>
-    </w:p>
-    <w:p>
-      <w:pPr>
-        <w:pStyle w:val="Normal"/>
-        <w:rPr/>
-      </w:pPr>
-      <w:r>
-        <w:rPr/>
-      </w:r>
-    </w:p>
-    <w:p>
-      <w:pPr>
-        <w:pStyle w:val="Normal"/>
-        <w:rPr/>
-      </w:pPr>
-      <w:r>
-        <w:rPr/>
-      </w:r>
-    </w:p>
-    <w:p>
-      <w:pPr>
-        <w:pStyle w:val="Normal"/>
-        <w:rPr/>
-      </w:pPr>
-      <w:r>
-        <w:rPr/>
-      </w:r>
-    </w:p>
-    <w:p>
-      <w:pPr>
-        <w:pStyle w:val="Normal"/>
-        <w:rPr/>
-      </w:pPr>
-      <w:r>
-        <w:rPr/>
-      </w:r>
-    </w:p>
-    <w:p>
-      <w:pPr>
-        <w:pStyle w:val="Normal"/>
-        <w:rPr/>
-      </w:pPr>
-      <w:r>
-        <w:rPr/>
+        <w:rPr>
+          <w:rFonts w:cs="Times New Roman" w:ascii="Times New Roman" w:hAnsi="Times New Roman"/>
+        </w:rPr>
+      </w:pPr>
+      <w:r>
+        <w:rPr>
+          <w:rFonts w:cs="Times New Roman" w:ascii="Times New Roman" w:hAnsi="Times New Roman"/>
+        </w:rPr>
+      </w:r>
+    </w:p>
+    <w:p>
+      <w:pPr>
+        <w:pStyle w:val="Normal"/>
+        <w:rPr>
+          <w:rFonts w:cs="Times New Roman" w:ascii="Times New Roman" w:hAnsi="Times New Roman"/>
+        </w:rPr>
+      </w:pPr>
+      <w:r>
+        <w:rPr>
+          <w:rFonts w:cs="Times New Roman" w:ascii="Times New Roman" w:hAnsi="Times New Roman"/>
+        </w:rPr>
         <w:drawing>
-          <wp:anchor behindDoc="0" distT="0" distB="0" distL="0" distR="0" simplePos="0" locked="0" layoutInCell="1" allowOverlap="1" relativeHeight="1">
+          <wp:anchor behindDoc="0" distT="0" distB="0" distL="0" distR="0" simplePos="0" locked="0" layoutInCell="1" allowOverlap="1" relativeHeight="8">
             <wp:simplePos x="0" y="0"/>
             <wp:positionH relativeFrom="column">
-              <wp:posOffset>419100</wp:posOffset>
+              <wp:posOffset>1653540</wp:posOffset>
             </wp:positionH>
             <wp:positionV relativeFrom="paragraph">
-              <wp:posOffset>106680</wp:posOffset>
+              <wp:posOffset>30480</wp:posOffset>
             </wp:positionV>
-            <wp:extent cx="3185795" cy="3355340"/>
+            <wp:extent cx="2586990" cy="2637155"/>
             <wp:effectExtent l="0" t="0" r="0" b="0"/>
             <wp:wrapSquare wrapText="largest"/>
-            <wp:docPr id="6" name="Picture" descr=""/>
+            <wp:docPr id="7" name="Picture" descr=""/>
             <wp:cNvGraphicFramePr>
               <a:graphicFrameLocks xmlns:a="http://schemas.openxmlformats.org/drawingml/2006/main" noChangeAspect="1"/>
             </wp:cNvGraphicFramePr>
@@ -2443,13 +2492,744 @@
               <a:graphicData uri="http://schemas.openxmlformats.org/drawingml/2006/picture">
                 <pic:pic xmlns:pic="http://schemas.openxmlformats.org/drawingml/2006/picture">
                   <pic:nvPicPr>
-                    <pic:cNvPr id="6" name="Picture" descr=""/>
+                    <pic:cNvPr id="7" name="Picture" descr=""/>
                     <pic:cNvPicPr>
                       <a:picLocks noChangeAspect="1" noChangeArrowheads="1"/>
                     </pic:cNvPicPr>
                   </pic:nvPicPr>
                   <pic:blipFill>
-                    <a:blip r:embed="rId8"/>
+                    <a:blip r:embed="rId9"/>
+                    <a:stretch>
+                      <a:fillRect/>
+                    </a:stretch>
+                  </pic:blipFill>
+                  <pic:spPr bwMode="auto">
+                    <a:xfrm>
+                      <a:off x="0" y="0"/>
+                      <a:ext cx="2586990" cy="2637155"/>
+                    </a:xfrm>
+                    <a:prstGeom prst="rect">
+                      <a:avLst/>
+                    </a:prstGeom>
+                    <a:noFill/>
+                    <a:ln w="9525">
+                      <a:noFill/>
+                      <a:miter lim="800000"/>
+                      <a:headEnd/>
+                      <a:tailEnd/>
+                    </a:ln>
+                  </pic:spPr>
+                </pic:pic>
+              </a:graphicData>
+            </a:graphic>
+          </wp:anchor>
+        </w:drawing>
+      </w:r>
+    </w:p>
+    <w:p>
+      <w:pPr>
+        <w:pStyle w:val="Normal"/>
+        <w:rPr>
+          <w:rFonts w:cs="Times New Roman" w:ascii="Times New Roman" w:hAnsi="Times New Roman"/>
+        </w:rPr>
+      </w:pPr>
+      <w:r>
+        <w:rPr>
+          <w:rFonts w:cs="Times New Roman" w:ascii="Times New Roman" w:hAnsi="Times New Roman"/>
+        </w:rPr>
+      </w:r>
+    </w:p>
+    <w:p>
+      <w:pPr>
+        <w:pStyle w:val="Normal"/>
+        <w:rPr>
+          <w:rFonts w:cs="Times New Roman" w:ascii="Times New Roman" w:hAnsi="Times New Roman"/>
+        </w:rPr>
+      </w:pPr>
+      <w:r>
+        <w:rPr>
+          <w:rFonts w:cs="Times New Roman" w:ascii="Times New Roman" w:hAnsi="Times New Roman"/>
+        </w:rPr>
+      </w:r>
+    </w:p>
+    <w:p>
+      <w:pPr>
+        <w:pStyle w:val="Normal"/>
+        <w:rPr>
+          <w:rFonts w:cs="Times New Roman" w:ascii="Times New Roman" w:hAnsi="Times New Roman"/>
+        </w:rPr>
+      </w:pPr>
+      <w:r>
+        <w:rPr>
+          <w:rFonts w:cs="Times New Roman" w:ascii="Times New Roman" w:hAnsi="Times New Roman"/>
+        </w:rPr>
+      </w:r>
+    </w:p>
+    <w:p>
+      <w:pPr>
+        <w:pStyle w:val="Normal"/>
+        <w:rPr>
+          <w:rFonts w:cs="Times New Roman" w:ascii="Times New Roman" w:hAnsi="Times New Roman"/>
+        </w:rPr>
+      </w:pPr>
+      <w:r>
+        <w:rPr>
+          <w:rFonts w:cs="Times New Roman" w:ascii="Times New Roman" w:hAnsi="Times New Roman"/>
+        </w:rPr>
+      </w:r>
+    </w:p>
+    <w:p>
+      <w:pPr>
+        <w:pStyle w:val="Normal"/>
+        <w:rPr>
+          <w:rFonts w:cs="Times New Roman" w:ascii="Times New Roman" w:hAnsi="Times New Roman"/>
+        </w:rPr>
+      </w:pPr>
+      <w:r>
+        <w:rPr>
+          <w:rFonts w:cs="Times New Roman" w:ascii="Times New Roman" w:hAnsi="Times New Roman"/>
+        </w:rPr>
+      </w:r>
+    </w:p>
+    <w:p>
+      <w:pPr>
+        <w:pStyle w:val="Normal"/>
+        <w:rPr>
+          <w:rFonts w:cs="Times New Roman" w:ascii="Times New Roman" w:hAnsi="Times New Roman"/>
+        </w:rPr>
+      </w:pPr>
+      <w:r>
+        <w:rPr>
+          <w:rFonts w:cs="Times New Roman" w:ascii="Times New Roman" w:hAnsi="Times New Roman"/>
+        </w:rPr>
+      </w:r>
+    </w:p>
+    <w:p>
+      <w:pPr>
+        <w:pStyle w:val="Normal"/>
+        <w:rPr>
+          <w:rFonts w:cs="Times New Roman" w:ascii="Times New Roman" w:hAnsi="Times New Roman"/>
+        </w:rPr>
+      </w:pPr>
+      <w:r>
+        <w:rPr>
+          <w:rFonts w:cs="Times New Roman" w:ascii="Times New Roman" w:hAnsi="Times New Roman"/>
+        </w:rPr>
+      </w:r>
+    </w:p>
+    <w:p>
+      <w:pPr>
+        <w:pStyle w:val="Normal"/>
+        <w:rPr>
+          <w:rFonts w:cs="Times New Roman" w:ascii="Times New Roman" w:hAnsi="Times New Roman"/>
+        </w:rPr>
+      </w:pPr>
+      <w:r>
+        <w:rPr>
+          <w:rFonts w:cs="Times New Roman" w:ascii="Times New Roman" w:hAnsi="Times New Roman"/>
+        </w:rPr>
+      </w:r>
+    </w:p>
+    <w:p>
+      <w:pPr>
+        <w:pStyle w:val="Normal"/>
+        <w:rPr>
+          <w:rFonts w:cs="Times New Roman" w:ascii="Times New Roman" w:hAnsi="Times New Roman"/>
+        </w:rPr>
+      </w:pPr>
+      <w:r>
+        <w:rPr>
+          <w:rFonts w:cs="Times New Roman" w:ascii="Times New Roman" w:hAnsi="Times New Roman"/>
+        </w:rPr>
+      </w:r>
+    </w:p>
+    <w:p>
+      <w:pPr>
+        <w:pStyle w:val="Normal"/>
+        <w:rPr>
+          <w:rFonts w:cs="Times New Roman" w:ascii="Times New Roman" w:hAnsi="Times New Roman"/>
+        </w:rPr>
+      </w:pPr>
+      <w:r>
+        <w:rPr>
+          <w:rFonts w:cs="Times New Roman" w:ascii="Times New Roman" w:hAnsi="Times New Roman"/>
+        </w:rPr>
+      </w:r>
+    </w:p>
+    <w:p>
+      <w:pPr>
+        <w:pStyle w:val="Normal"/>
+        <w:rPr>
+          <w:rFonts w:cs="Times New Roman" w:ascii="Times New Roman" w:hAnsi="Times New Roman"/>
+        </w:rPr>
+      </w:pPr>
+      <w:r>
+        <w:rPr>
+          <w:rFonts w:cs="Times New Roman" w:ascii="Times New Roman" w:hAnsi="Times New Roman"/>
+        </w:rPr>
+      </w:r>
+    </w:p>
+    <w:p>
+      <w:pPr>
+        <w:pStyle w:val="Normal"/>
+        <w:rPr>
+          <w:rFonts w:cs="Times New Roman" w:ascii="Times New Roman" w:hAnsi="Times New Roman"/>
+        </w:rPr>
+      </w:pPr>
+      <w:r>
+        <w:rPr>
+          <w:rFonts w:cs="Times New Roman" w:ascii="Times New Roman" w:hAnsi="Times New Roman"/>
+        </w:rPr>
+      </w:r>
+    </w:p>
+    <w:p>
+      <w:pPr>
+        <w:pStyle w:val="Normal"/>
+        <w:rPr>
+          <w:rFonts w:cs="Times New Roman" w:ascii="Times New Roman" w:hAnsi="Times New Roman"/>
+        </w:rPr>
+      </w:pPr>
+      <w:r>
+        <w:rPr>
+          <w:rFonts w:cs="Times New Roman" w:ascii="Times New Roman" w:hAnsi="Times New Roman"/>
+        </w:rPr>
+      </w:r>
+    </w:p>
+    <w:p>
+      <w:pPr>
+        <w:pStyle w:val="Normal"/>
+        <w:rPr>
+          <w:rFonts w:cs="Times New Roman" w:ascii="Times New Roman" w:hAnsi="Times New Roman"/>
+        </w:rPr>
+      </w:pPr>
+      <w:r>
+        <w:rPr>
+          <w:rFonts w:cs="Times New Roman" w:ascii="Times New Roman" w:hAnsi="Times New Roman"/>
+        </w:rPr>
+      </w:r>
+    </w:p>
+    <w:p>
+      <w:pPr>
+        <w:pStyle w:val="Normal"/>
+        <w:rPr>
+          <w:rFonts w:cs="Times New Roman" w:ascii="Times New Roman" w:hAnsi="Times New Roman"/>
+        </w:rPr>
+      </w:pPr>
+      <w:r>
+        <w:rPr>
+          <w:rFonts w:cs="Times New Roman" w:ascii="Times New Roman" w:hAnsi="Times New Roman"/>
+        </w:rPr>
+      </w:r>
+    </w:p>
+    <w:p>
+      <w:pPr>
+        <w:pStyle w:val="Normal"/>
+        <w:rPr>
+          <w:rFonts w:cs="Times New Roman" w:ascii="Times New Roman" w:hAnsi="Times New Roman"/>
+        </w:rPr>
+      </w:pPr>
+      <w:r>
+        <w:rPr>
+          <w:rFonts w:cs="Times New Roman" w:ascii="Times New Roman" w:hAnsi="Times New Roman"/>
+        </w:rPr>
+      </w:r>
+    </w:p>
+    <w:p>
+      <w:pPr>
+        <w:pStyle w:val="Normal"/>
+        <w:rPr>
+          <w:rFonts w:cs="Times New Roman" w:ascii="Times New Roman" w:hAnsi="Times New Roman"/>
+        </w:rPr>
+      </w:pPr>
+      <w:r>
+        <w:rPr>
+          <w:rFonts w:cs="Times New Roman" w:ascii="Times New Roman" w:hAnsi="Times New Roman"/>
+        </w:rPr>
+      </w:r>
+    </w:p>
+    <w:p>
+      <w:pPr>
+        <w:pStyle w:val="Normal"/>
+        <w:rPr>
+          <w:rFonts w:cs="Times New Roman" w:ascii="Times New Roman" w:hAnsi="Times New Roman"/>
+        </w:rPr>
+      </w:pPr>
+      <w:r>
+        <w:rPr>
+          <w:rFonts w:cs="Times New Roman" w:ascii="Times New Roman" w:hAnsi="Times New Roman"/>
+        </w:rPr>
+      </w:r>
+    </w:p>
+    <w:p>
+      <w:pPr>
+        <w:pStyle w:val="Normal"/>
+        <w:rPr>
+          <w:rFonts w:cs="Times New Roman" w:ascii="Times New Roman" w:hAnsi="Times New Roman"/>
+        </w:rPr>
+      </w:pPr>
+      <w:r>
+        <w:rPr>
+          <w:rFonts w:cs="Times New Roman" w:ascii="Times New Roman" w:hAnsi="Times New Roman"/>
+        </w:rPr>
+      </w:r>
+    </w:p>
+    <w:p>
+      <w:pPr>
+        <w:pStyle w:val="Normal"/>
+        <w:rPr>
+          <w:rFonts w:cs="Times New Roman" w:ascii="Times New Roman" w:hAnsi="Times New Roman"/>
+        </w:rPr>
+      </w:pPr>
+      <w:r>
+        <w:rPr>
+          <w:rFonts w:cs="Times New Roman" w:ascii="Times New Roman" w:hAnsi="Times New Roman"/>
+        </w:rPr>
+      </w:r>
+    </w:p>
+    <w:p>
+      <w:pPr>
+        <w:pStyle w:val="Normal"/>
+        <w:rPr>
+          <w:rFonts w:cs="Times New Roman" w:ascii="Times New Roman" w:hAnsi="Times New Roman"/>
+        </w:rPr>
+      </w:pPr>
+      <w:r>
+        <w:rPr>
+          <w:rFonts w:cs="Times New Roman" w:ascii="Times New Roman" w:hAnsi="Times New Roman"/>
+        </w:rPr>
+      </w:r>
+    </w:p>
+    <w:p>
+      <w:pPr>
+        <w:pStyle w:val="Normal"/>
+        <w:rPr>
+          <w:rFonts w:cs="Times New Roman" w:ascii="Times New Roman" w:hAnsi="Times New Roman"/>
+        </w:rPr>
+      </w:pPr>
+      <w:r>
+        <w:rPr>
+          <w:rFonts w:cs="Times New Roman" w:ascii="Times New Roman" w:hAnsi="Times New Roman"/>
+        </w:rPr>
+      </w:r>
+    </w:p>
+    <w:p>
+      <w:pPr>
+        <w:pStyle w:val="Normal"/>
+        <w:rPr/>
+      </w:pPr>
+      <w:r>
+        <w:rPr/>
+      </w:r>
+    </w:p>
+    <w:p>
+      <w:pPr>
+        <w:pStyle w:val="Normal"/>
+        <w:rPr/>
+      </w:pPr>
+      <w:r>
+        <w:rPr/>
+      </w:r>
+    </w:p>
+    <w:p>
+      <w:pPr>
+        <w:pStyle w:val="Normal"/>
+        <w:rPr>
+          <w:rFonts w:cs="Times New Roman" w:ascii="Times New Roman" w:hAnsi="Times New Roman"/>
+        </w:rPr>
+      </w:pPr>
+      <w:r>
+        <w:rPr>
+          <w:rFonts w:cs="Times New Roman" w:ascii="Times New Roman" w:hAnsi="Times New Roman"/>
+        </w:rPr>
+        <w:t>Airway Obstruction Station</w:t>
+      </w:r>
+    </w:p>
+    <w:p>
+      <w:pPr>
+        <w:pStyle w:val="Normal"/>
+        <w:rPr>
+          <w:rFonts w:cs="Times New Roman" w:ascii="Times New Roman" w:hAnsi="Times New Roman"/>
+        </w:rPr>
+      </w:pPr>
+      <w:bookmarkStart w:id="0" w:name="_GoBack"/>
+      <w:bookmarkEnd w:id="0"/>
+      <w:r>
+        <w:rPr>
+          <w:rFonts w:cs="Times New Roman" w:ascii="Times New Roman" w:hAnsi="Times New Roman"/>
+        </w:rPr>
+        <w:t>The average time to first action of the trained groups responding to the airway compromised victim was 20.5 seconds, while the average time to first action of the untrained groups was 43 seconds. The trained groups first action time was similar to that of the OCFA, whom had a first time to action of 25 seconds. All trained groups placed the victims in the rescue position, which is an appropriate response. The untrained city worker and teacher groups both placed the victim in an unsustainable position that compromised the airway after several seconds. The OCFA first performed a jaw thrust, followed by leaving the victim in the rescue position. The registered nurses responded within 1 minute and 27 seconds and performed a jaw thrust on the victim, while the nursing undergraduate students simply performed CPR within 1 minute and 3 seconds.</w:t>
+      </w:r>
+    </w:p>
+    <w:p>
+      <w:pPr>
+        <w:pStyle w:val="Normal"/>
+        <w:rPr>
+          <w:rFonts w:cs="Times New Roman" w:ascii="Times New Roman" w:hAnsi="Times New Roman"/>
+        </w:rPr>
+      </w:pPr>
+      <w:r>
+        <w:rPr>
+          <w:rFonts w:cs="Times New Roman" w:ascii="Times New Roman" w:hAnsi="Times New Roman"/>
+        </w:rPr>
+      </w:r>
+    </w:p>
+    <w:p>
+      <w:pPr>
+        <w:pStyle w:val="Normal"/>
+        <w:rPr>
+          <w:rFonts w:cs="Times New Roman" w:ascii="Times New Roman" w:hAnsi="Times New Roman"/>
+        </w:rPr>
+      </w:pPr>
+      <w:r>
+        <w:rPr>
+          <w:rFonts w:cs="Times New Roman" w:ascii="Times New Roman" w:hAnsi="Times New Roman"/>
+        </w:rPr>
+        <w:t>Time to Solution</w:t>
+      </w:r>
+    </w:p>
+    <w:p>
+      <w:pPr>
+        <w:pStyle w:val="Normal"/>
+        <w:rPr>
+          <w:rFonts w:cs="Times New Roman" w:ascii="Times New Roman" w:hAnsi="Times New Roman"/>
+        </w:rPr>
+      </w:pPr>
+      <w:r>
+        <w:rPr>
+          <w:rFonts w:cs="Times New Roman" w:ascii="Times New Roman" w:hAnsi="Times New Roman"/>
+        </w:rPr>
+        <w:t>Arterial Bleed Station</w:t>
+      </w:r>
+    </w:p>
+    <w:p>
+      <w:pPr>
+        <w:pStyle w:val="Normal"/>
+        <w:rPr>
+          <w:rFonts w:cs="Times New Roman" w:ascii="Times New Roman" w:hAnsi="Times New Roman"/>
+        </w:rPr>
+      </w:pPr>
+      <w:r>
+        <w:rPr>
+          <w:rFonts w:cs="Times New Roman" w:ascii="Times New Roman" w:hAnsi="Times New Roman"/>
+        </w:rPr>
+        <w:tab/>
+        <w:t xml:space="preserve">When treating the arterial bleeding victim, the appropriate action is to hold pressure on the wound and/or apply a tourniquet to the effected extremity. With regards to treating the arterial bleeding victim, the trained groups had a remarkably lower time than the untrained group when responding and preventing death from exsanguination (which was designated at 8 minutes) (p-value = 0.001446, CI = (-infinity, -204.416)). The four trained groups had an average time to solution of 3 minutes and 33 seconds, while the four untrained groups were never able to come to a solution before time expired, and death fro exsanguination occurred. The average time to solution of the trained groups was similar to that of our baseline designated by the response time of the EMS workers, who had an average time to solution of 2 minutes and 38 seconds. </w:t>
+      </w:r>
+    </w:p>
+    <w:p>
+      <w:pPr>
+        <w:pStyle w:val="Normal"/>
+        <w:rPr/>
+      </w:pPr>
+      <w:r>
+        <w:rPr/>
+        <w:drawing>
+          <wp:anchor behindDoc="0" distT="0" distB="0" distL="0" distR="0" simplePos="0" locked="0" layoutInCell="1" allowOverlap="1" relativeHeight="6">
+            <wp:simplePos x="0" y="0"/>
+            <wp:positionH relativeFrom="column">
+              <wp:posOffset>182880</wp:posOffset>
+            </wp:positionH>
+            <wp:positionV relativeFrom="paragraph">
+              <wp:posOffset>134620</wp:posOffset>
+            </wp:positionV>
+            <wp:extent cx="3391535" cy="3292475"/>
+            <wp:effectExtent l="0" t="0" r="0" b="0"/>
+            <wp:wrapSquare wrapText="largest"/>
+            <wp:docPr id="8" name="Picture" descr=""/>
+            <wp:cNvGraphicFramePr>
+              <a:graphicFrameLocks xmlns:a="http://schemas.openxmlformats.org/drawingml/2006/main" noChangeAspect="1"/>
+            </wp:cNvGraphicFramePr>
+            <a:graphic xmlns:a="http://schemas.openxmlformats.org/drawingml/2006/main">
+              <a:graphicData uri="http://schemas.openxmlformats.org/drawingml/2006/picture">
+                <pic:pic xmlns:pic="http://schemas.openxmlformats.org/drawingml/2006/picture">
+                  <pic:nvPicPr>
+                    <pic:cNvPr id="8" name="Picture" descr=""/>
+                    <pic:cNvPicPr>
+                      <a:picLocks noChangeAspect="1" noChangeArrowheads="1"/>
+                    </pic:cNvPicPr>
+                  </pic:nvPicPr>
+                  <pic:blipFill>
+                    <a:blip r:embed="rId10"/>
+                    <a:stretch>
+                      <a:fillRect/>
+                    </a:stretch>
+                  </pic:blipFill>
+                  <pic:spPr bwMode="auto">
+                    <a:xfrm>
+                      <a:off x="0" y="0"/>
+                      <a:ext cx="3391535" cy="3292475"/>
+                    </a:xfrm>
+                    <a:prstGeom prst="rect">
+                      <a:avLst/>
+                    </a:prstGeom>
+                    <a:noFill/>
+                    <a:ln w="9525">
+                      <a:noFill/>
+                      <a:miter lim="800000"/>
+                      <a:headEnd/>
+                      <a:tailEnd/>
+                    </a:ln>
+                  </pic:spPr>
+                </pic:pic>
+              </a:graphicData>
+            </a:graphic>
+          </wp:anchor>
+        </w:drawing>
+      </w:r>
+    </w:p>
+    <w:p>
+      <w:pPr>
+        <w:pStyle w:val="Normal"/>
+        <w:rPr/>
+      </w:pPr>
+      <w:r>
+        <w:rPr/>
+      </w:r>
+    </w:p>
+    <w:p>
+      <w:pPr>
+        <w:pStyle w:val="Normal"/>
+        <w:rPr/>
+      </w:pPr>
+      <w:r>
+        <w:rPr/>
+      </w:r>
+    </w:p>
+    <w:p>
+      <w:pPr>
+        <w:pStyle w:val="Normal"/>
+        <w:rPr/>
+      </w:pPr>
+      <w:r>
+        <w:rPr/>
+      </w:r>
+    </w:p>
+    <w:p>
+      <w:pPr>
+        <w:pStyle w:val="Normal"/>
+        <w:rPr/>
+      </w:pPr>
+      <w:r>
+        <w:rPr/>
+      </w:r>
+    </w:p>
+    <w:p>
+      <w:pPr>
+        <w:pStyle w:val="Normal"/>
+        <w:rPr/>
+      </w:pPr>
+      <w:r>
+        <w:rPr/>
+      </w:r>
+    </w:p>
+    <w:p>
+      <w:pPr>
+        <w:pStyle w:val="Normal"/>
+        <w:rPr>
+          <w:rFonts w:cs="Times New Roman" w:ascii="Times New Roman" w:hAnsi="Times New Roman"/>
+        </w:rPr>
+      </w:pPr>
+      <w:r>
+        <w:rPr>
+          <w:rFonts w:cs="Times New Roman" w:ascii="Times New Roman" w:hAnsi="Times New Roman"/>
+        </w:rPr>
+      </w:r>
+    </w:p>
+    <w:p>
+      <w:pPr>
+        <w:pStyle w:val="Normal"/>
+        <w:rPr/>
+      </w:pPr>
+      <w:r>
+        <w:rPr/>
+      </w:r>
+    </w:p>
+    <w:p>
+      <w:pPr>
+        <w:pStyle w:val="Normal"/>
+        <w:rPr/>
+      </w:pPr>
+      <w:r>
+        <w:rPr/>
+      </w:r>
+    </w:p>
+    <w:p>
+      <w:pPr>
+        <w:pStyle w:val="Normal"/>
+        <w:rPr/>
+      </w:pPr>
+      <w:r>
+        <w:rPr/>
+      </w:r>
+    </w:p>
+    <w:p>
+      <w:pPr>
+        <w:pStyle w:val="Normal"/>
+        <w:rPr/>
+      </w:pPr>
+      <w:r>
+        <w:rPr/>
+      </w:r>
+    </w:p>
+    <w:p>
+      <w:pPr>
+        <w:pStyle w:val="Normal"/>
+        <w:rPr/>
+      </w:pPr>
+      <w:r>
+        <w:rPr/>
+      </w:r>
+    </w:p>
+    <w:p>
+      <w:pPr>
+        <w:pStyle w:val="Normal"/>
+        <w:rPr/>
+      </w:pPr>
+      <w:r>
+        <w:rPr/>
+      </w:r>
+    </w:p>
+    <w:p>
+      <w:pPr>
+        <w:pStyle w:val="Normal"/>
+        <w:rPr/>
+      </w:pPr>
+      <w:r>
+        <w:rPr/>
+      </w:r>
+    </w:p>
+    <w:p>
+      <w:pPr>
+        <w:pStyle w:val="Normal"/>
+        <w:rPr/>
+      </w:pPr>
+      <w:r>
+        <w:rPr/>
+      </w:r>
+    </w:p>
+    <w:p>
+      <w:pPr>
+        <w:pStyle w:val="Normal"/>
+        <w:rPr/>
+      </w:pPr>
+      <w:r>
+        <w:rPr/>
+      </w:r>
+    </w:p>
+    <w:p>
+      <w:pPr>
+        <w:pStyle w:val="Normal"/>
+        <w:rPr/>
+      </w:pPr>
+      <w:r>
+        <w:rPr/>
+      </w:r>
+    </w:p>
+    <w:p>
+      <w:pPr>
+        <w:pStyle w:val="Normal"/>
+        <w:rPr/>
+      </w:pPr>
+      <w:r>
+        <w:rPr/>
+      </w:r>
+    </w:p>
+    <w:p>
+      <w:pPr>
+        <w:pStyle w:val="Normal"/>
+        <w:rPr/>
+      </w:pPr>
+      <w:r>
+        <w:rPr/>
+      </w:r>
+    </w:p>
+    <w:p>
+      <w:pPr>
+        <w:pStyle w:val="Normal"/>
+        <w:rPr/>
+      </w:pPr>
+      <w:r>
+        <w:rPr/>
+      </w:r>
+    </w:p>
+    <w:p>
+      <w:pPr>
+        <w:pStyle w:val="Normal"/>
+        <w:rPr/>
+      </w:pPr>
+      <w:r>
+        <w:rPr/>
+      </w:r>
+    </w:p>
+    <w:p>
+      <w:pPr>
+        <w:pStyle w:val="Normal"/>
+        <w:rPr/>
+      </w:pPr>
+      <w:r>
+        <w:rPr/>
+      </w:r>
+    </w:p>
+    <w:p>
+      <w:pPr>
+        <w:pStyle w:val="Normal"/>
+        <w:rPr>
+          <w:rFonts w:cs="Times New Roman" w:ascii="Times New Roman" w:hAnsi="Times New Roman"/>
+        </w:rPr>
+      </w:pPr>
+      <w:r>
+        <w:rPr>
+          <w:rFonts w:cs="Times New Roman" w:ascii="Times New Roman" w:hAnsi="Times New Roman"/>
+        </w:rPr>
+        <w:t>Airway Obstruction Station</w:t>
+      </w:r>
+    </w:p>
+    <w:p>
+      <w:pPr>
+        <w:pStyle w:val="Normal"/>
+        <w:rPr>
+          <w:rFonts w:cs="Times New Roman" w:ascii="Times New Roman" w:hAnsi="Times New Roman"/>
+        </w:rPr>
+      </w:pPr>
+      <w:r>
+        <w:rPr>
+          <w:rFonts w:cs="Times New Roman" w:ascii="Times New Roman" w:hAnsi="Times New Roman"/>
+        </w:rPr>
+        <w:tab/>
+        <w:t>When treating the unconscious victim, the proper maneuver is to place the victim on his side in the rescue position to prevent airway aspiration or obstruction. Once again, the trained groups saw a notably different time to resolution than that of the untrained group (p-value = 0.008729, CI = (-infinity, -191.5561)). The four trained groups had an average time to solution in 32.6 seconds, while the four untrained groups had an average time</w:t>
+      </w:r>
+      <w:r>
+        <w:rPr>
+          <w:rFonts w:cs="Times New Roman" w:ascii="Times New Roman" w:hAnsi="Times New Roman"/>
+        </w:rPr>
+        <w:t xml:space="preserve"> </w:t>
+        <w:drawing>
+          <wp:anchor behindDoc="0" distT="0" distB="0" distL="0" distR="0" simplePos="0" locked="0" layoutInCell="1" allowOverlap="1" relativeHeight="9">
+            <wp:simplePos x="0" y="0"/>
+            <wp:positionH relativeFrom="column">
+              <wp:posOffset>289560</wp:posOffset>
+            </wp:positionH>
+            <wp:positionV relativeFrom="paragraph">
+              <wp:posOffset>1744980</wp:posOffset>
+            </wp:positionV>
+            <wp:extent cx="3185795" cy="3355340"/>
+            <wp:effectExtent l="0" t="0" r="0" b="0"/>
+            <wp:wrapSquare wrapText="largest"/>
+            <wp:docPr id="9" name="Picture" descr=""/>
+            <wp:cNvGraphicFramePr>
+              <a:graphicFrameLocks xmlns:a="http://schemas.openxmlformats.org/drawingml/2006/main" noChangeAspect="1"/>
+            </wp:cNvGraphicFramePr>
+            <a:graphic xmlns:a="http://schemas.openxmlformats.org/drawingml/2006/main">
+              <a:graphicData uri="http://schemas.openxmlformats.org/drawingml/2006/picture">
+                <pic:pic xmlns:pic="http://schemas.openxmlformats.org/drawingml/2006/picture">
+                  <pic:nvPicPr>
+                    <pic:cNvPr id="9" name="Picture" descr=""/>
+                    <pic:cNvPicPr>
+                      <a:picLocks noChangeAspect="1" noChangeArrowheads="1"/>
+                    </pic:cNvPicPr>
+                  </pic:nvPicPr>
+                  <pic:blipFill>
+                    <a:blip r:embed="rId11"/>
                     <a:stretch>
                       <a:fillRect/>
                     </a:stretch>
@@ -2476,1394 +3256,226 @@
           </wp:anchor>
         </w:drawing>
       </w:r>
-    </w:p>
-    <w:p>
-      <w:pPr>
-        <w:pStyle w:val="Normal"/>
-        <w:rPr/>
-      </w:pPr>
-      <w:r>
-        <w:rPr/>
-      </w:r>
-    </w:p>
-    <w:p>
-      <w:pPr>
-        <w:pStyle w:val="Normal"/>
-        <w:rPr/>
-      </w:pPr>
-      <w:r>
-        <w:rPr/>
-      </w:r>
-    </w:p>
-    <w:p>
-      <w:pPr>
-        <w:pStyle w:val="Normal"/>
-        <w:rPr/>
-      </w:pPr>
-      <w:r>
-        <w:rPr/>
-      </w:r>
-    </w:p>
-    <w:p>
-      <w:pPr>
-        <w:pStyle w:val="Normal"/>
-        <w:rPr/>
-      </w:pPr>
-      <w:r>
-        <w:rPr/>
-      </w:r>
-    </w:p>
-    <w:p>
-      <w:pPr>
-        <w:pStyle w:val="Normal"/>
-        <w:rPr/>
-      </w:pPr>
-      <w:r>
-        <w:rPr/>
-      </w:r>
-    </w:p>
-    <w:p>
-      <w:pPr>
-        <w:pStyle w:val="Normal"/>
-        <w:rPr/>
-      </w:pPr>
-      <w:r>
-        <w:rPr/>
-      </w:r>
-    </w:p>
-    <w:p>
-      <w:pPr>
-        <w:pStyle w:val="Normal"/>
-        <w:rPr/>
-      </w:pPr>
-      <w:r>
-        <w:rPr/>
-      </w:r>
-    </w:p>
-    <w:p>
-      <w:pPr>
-        <w:pStyle w:val="Normal"/>
-        <w:rPr/>
-      </w:pPr>
-      <w:r>
-        <w:rPr/>
-      </w:r>
-    </w:p>
-    <w:p>
-      <w:pPr>
-        <w:pStyle w:val="Normal"/>
-        <w:rPr/>
-      </w:pPr>
-      <w:r>
-        <w:rPr/>
-      </w:r>
-    </w:p>
-    <w:p>
-      <w:pPr>
-        <w:pStyle w:val="Normal"/>
-        <w:rPr/>
-      </w:pPr>
-      <w:r>
-        <w:rPr/>
-      </w:r>
-    </w:p>
-    <w:p>
-      <w:pPr>
-        <w:pStyle w:val="Normal"/>
-        <w:rPr/>
-      </w:pPr>
-      <w:r>
-        <w:rPr/>
-      </w:r>
-    </w:p>
-    <w:p>
-      <w:pPr>
-        <w:pStyle w:val="Normal"/>
-        <w:rPr/>
-      </w:pPr>
-      <w:r>
-        <w:rPr/>
-      </w:r>
-    </w:p>
-    <w:p>
-      <w:pPr>
-        <w:pStyle w:val="Normal"/>
-        <w:rPr/>
-      </w:pPr>
-      <w:r>
-        <w:rPr/>
-      </w:r>
-    </w:p>
-    <w:p>
-      <w:pPr>
-        <w:pStyle w:val="Normal"/>
-        <w:rPr/>
-      </w:pPr>
-      <w:r>
-        <w:rPr/>
-      </w:r>
-    </w:p>
-    <w:p>
-      <w:pPr>
-        <w:pStyle w:val="Normal"/>
-        <w:rPr/>
-      </w:pPr>
-      <w:r>
-        <w:rPr/>
-      </w:r>
-    </w:p>
-    <w:p>
-      <w:pPr>
-        <w:pStyle w:val="Normal"/>
-        <w:rPr/>
-      </w:pPr>
-      <w:r>
-        <w:rPr/>
-      </w:r>
-    </w:p>
-    <w:p>
-      <w:pPr>
-        <w:pStyle w:val="Normal"/>
-        <w:rPr/>
-      </w:pPr>
-      <w:r>
-        <w:rPr/>
-      </w:r>
-    </w:p>
-    <w:p>
-      <w:pPr>
-        <w:pStyle w:val="Normal"/>
-        <w:rPr/>
-      </w:pPr>
-      <w:r>
-        <w:rPr/>
-      </w:r>
-    </w:p>
-    <w:p>
-      <w:pPr>
-        <w:pStyle w:val="Normal"/>
-        <w:rPr/>
-      </w:pPr>
-      <w:r>
-        <w:rPr/>
-      </w:r>
-    </w:p>
-    <w:p>
-      <w:pPr>
-        <w:pStyle w:val="Normal"/>
-        <w:rPr/>
-      </w:pPr>
-      <w:r>
-        <w:rPr/>
-        <w:drawing>
-          <wp:anchor behindDoc="0" distT="0" distB="0" distL="0" distR="0" simplePos="0" locked="0" layoutInCell="1" allowOverlap="1" relativeHeight="2">
-            <wp:simplePos x="0" y="0"/>
-            <wp:positionH relativeFrom="column">
-              <wp:align>center</wp:align>
-            </wp:positionH>
-            <wp:positionV relativeFrom="paragraph">
-              <wp:align>top</wp:align>
-            </wp:positionV>
-            <wp:extent cx="2667635" cy="3512820"/>
-            <wp:effectExtent l="0" t="0" r="0" b="0"/>
-            <wp:wrapSquare wrapText="largest"/>
-            <wp:docPr id="7" name="Picture" descr=""/>
-            <wp:cNvGraphicFramePr>
-              <a:graphicFrameLocks xmlns:a="http://schemas.openxmlformats.org/drawingml/2006/main" noChangeAspect="1"/>
-            </wp:cNvGraphicFramePr>
-            <a:graphic xmlns:a="http://schemas.openxmlformats.org/drawingml/2006/main">
-              <a:graphicData uri="http://schemas.openxmlformats.org/drawingml/2006/picture">
-                <pic:pic xmlns:pic="http://schemas.openxmlformats.org/drawingml/2006/picture">
-                  <pic:nvPicPr>
-                    <pic:cNvPr id="7" name="Picture" descr=""/>
-                    <pic:cNvPicPr>
-                      <a:picLocks noChangeAspect="1" noChangeArrowheads="1"/>
-                    </pic:cNvPicPr>
-                  </pic:nvPicPr>
-                  <pic:blipFill>
-                    <a:blip r:embed="rId9"/>
-                    <a:stretch>
-                      <a:fillRect/>
-                    </a:stretch>
-                  </pic:blipFill>
-                  <pic:spPr bwMode="auto">
-                    <a:xfrm>
-                      <a:off x="0" y="0"/>
-                      <a:ext cx="2667635" cy="3512820"/>
-                    </a:xfrm>
-                    <a:prstGeom prst="rect">
-                      <a:avLst/>
-                    </a:prstGeom>
-                    <a:noFill/>
-                    <a:ln w="9525">
-                      <a:noFill/>
-                      <a:miter lim="800000"/>
-                      <a:headEnd/>
-                      <a:tailEnd/>
-                    </a:ln>
-                  </pic:spPr>
-                </pic:pic>
-              </a:graphicData>
-            </a:graphic>
-          </wp:anchor>
-        </w:drawing>
-      </w:r>
-    </w:p>
-    <w:p>
-      <w:pPr>
-        <w:pStyle w:val="Normal"/>
-        <w:rPr/>
-      </w:pPr>
-      <w:r>
-        <w:rPr/>
-      </w:r>
-    </w:p>
-    <w:p>
-      <w:pPr>
-        <w:pStyle w:val="Normal"/>
-        <w:rPr/>
-      </w:pPr>
-      <w:r>
-        <w:rPr/>
-      </w:r>
-    </w:p>
-    <w:p>
-      <w:pPr>
-        <w:pStyle w:val="Normal"/>
-        <w:rPr/>
-      </w:pPr>
-      <w:r>
-        <w:rPr/>
-      </w:r>
-    </w:p>
-    <w:p>
-      <w:pPr>
-        <w:pStyle w:val="Normal"/>
-        <w:rPr/>
-      </w:pPr>
-      <w:r>
-        <w:rPr/>
-      </w:r>
-    </w:p>
-    <w:p>
-      <w:pPr>
-        <w:pStyle w:val="Normal"/>
-        <w:rPr/>
-      </w:pPr>
-      <w:r>
-        <w:rPr/>
-      </w:r>
-    </w:p>
-    <w:p>
-      <w:pPr>
-        <w:pStyle w:val="Normal"/>
-        <w:rPr/>
-      </w:pPr>
-      <w:r>
-        <w:rPr/>
-      </w:r>
-    </w:p>
-    <w:p>
-      <w:pPr>
-        <w:pStyle w:val="Normal"/>
-        <w:rPr/>
-      </w:pPr>
-      <w:r>
-        <w:rPr/>
-      </w:r>
-    </w:p>
-    <w:p>
-      <w:pPr>
-        <w:pStyle w:val="Normal"/>
-        <w:rPr/>
-      </w:pPr>
-      <w:r>
-        <w:rPr/>
-      </w:r>
-    </w:p>
-    <w:p>
-      <w:pPr>
-        <w:pStyle w:val="Normal"/>
-        <w:rPr/>
-      </w:pPr>
-      <w:r>
-        <w:rPr/>
-      </w:r>
-    </w:p>
-    <w:p>
-      <w:pPr>
-        <w:pStyle w:val="Normal"/>
-        <w:rPr/>
-      </w:pPr>
-      <w:r>
-        <w:rPr/>
-      </w:r>
-    </w:p>
-    <w:p>
-      <w:pPr>
-        <w:pStyle w:val="Normal"/>
-        <w:rPr/>
-      </w:pPr>
-      <w:r>
-        <w:rPr/>
-      </w:r>
-    </w:p>
-    <w:p>
-      <w:pPr>
-        <w:pStyle w:val="Normal"/>
-        <w:rPr/>
-      </w:pPr>
-      <w:r>
-        <w:rPr/>
-      </w:r>
-    </w:p>
-    <w:p>
-      <w:pPr>
-        <w:pStyle w:val="Normal"/>
-        <w:rPr/>
-      </w:pPr>
-      <w:r>
-        <w:rPr/>
-      </w:r>
-    </w:p>
-    <w:p>
-      <w:pPr>
-        <w:pStyle w:val="Normal"/>
-        <w:rPr/>
-      </w:pPr>
-      <w:r>
-        <w:rPr/>
-      </w:r>
-    </w:p>
-    <w:p>
-      <w:pPr>
-        <w:pStyle w:val="Normal"/>
-        <w:rPr/>
-      </w:pPr>
-      <w:r>
-        <w:rPr/>
-      </w:r>
-    </w:p>
-    <w:p>
-      <w:pPr>
-        <w:pStyle w:val="Normal"/>
-        <w:rPr/>
-      </w:pPr>
-      <w:r>
-        <w:rPr/>
-      </w:r>
-    </w:p>
-    <w:p>
-      <w:pPr>
-        <w:pStyle w:val="Normal"/>
-        <w:rPr/>
-      </w:pPr>
-      <w:r>
-        <w:rPr/>
-      </w:r>
-    </w:p>
-    <w:p>
-      <w:pPr>
-        <w:pStyle w:val="Normal"/>
-        <w:rPr/>
-      </w:pPr>
-      <w:r>
-        <w:rPr/>
-      </w:r>
-    </w:p>
-    <w:p>
-      <w:pPr>
-        <w:pStyle w:val="Normal"/>
-        <w:rPr/>
-      </w:pPr>
-      <w:r>
-        <w:rPr/>
-      </w:r>
-    </w:p>
-    <w:p>
-      <w:pPr>
-        <w:pStyle w:val="Normal"/>
-        <w:rPr/>
-      </w:pPr>
-      <w:r>
-        <w:rPr/>
-      </w:r>
-    </w:p>
-    <w:p>
-      <w:pPr>
-        <w:pStyle w:val="Normal"/>
-        <w:rPr/>
-      </w:pPr>
-      <w:r>
-        <w:rPr/>
-      </w:r>
-    </w:p>
-    <w:p>
-      <w:pPr>
-        <w:pStyle w:val="Normal"/>
-        <w:rPr/>
-      </w:pPr>
-      <w:r>
-        <w:rPr/>
-      </w:r>
-    </w:p>
-    <w:p>
-      <w:pPr>
-        <w:pStyle w:val="Normal"/>
-        <w:rPr/>
-      </w:pPr>
-      <w:r>
-        <w:rPr/>
-      </w:r>
-    </w:p>
-    <w:p>
-      <w:pPr>
-        <w:pStyle w:val="Normal"/>
-        <w:rPr/>
-      </w:pPr>
-      <w:r>
-        <w:rPr/>
-      </w:r>
-    </w:p>
-    <w:p>
-      <w:pPr>
-        <w:pStyle w:val="Normal"/>
-        <w:rPr/>
-      </w:pPr>
-      <w:r>
-        <w:rPr/>
-        <w:drawing>
-          <wp:anchor behindDoc="0" distT="0" distB="0" distL="0" distR="0" simplePos="0" locked="0" layoutInCell="1" allowOverlap="1" relativeHeight="3">
-            <wp:simplePos x="0" y="0"/>
-            <wp:positionH relativeFrom="column">
-              <wp:align>center</wp:align>
-            </wp:positionH>
-            <wp:positionV relativeFrom="paragraph">
-              <wp:align>top</wp:align>
-            </wp:positionV>
-            <wp:extent cx="2903855" cy="2990215"/>
-            <wp:effectExtent l="0" t="0" r="0" b="0"/>
-            <wp:wrapSquare wrapText="largest"/>
-            <wp:docPr id="8" name="Picture" descr=""/>
-            <wp:cNvGraphicFramePr>
-              <a:graphicFrameLocks xmlns:a="http://schemas.openxmlformats.org/drawingml/2006/main" noChangeAspect="1"/>
-            </wp:cNvGraphicFramePr>
-            <a:graphic xmlns:a="http://schemas.openxmlformats.org/drawingml/2006/main">
-              <a:graphicData uri="http://schemas.openxmlformats.org/drawingml/2006/picture">
-                <pic:pic xmlns:pic="http://schemas.openxmlformats.org/drawingml/2006/picture">
-                  <pic:nvPicPr>
-                    <pic:cNvPr id="8" name="Picture" descr=""/>
-                    <pic:cNvPicPr>
-                      <a:picLocks noChangeAspect="1" noChangeArrowheads="1"/>
-                    </pic:cNvPicPr>
-                  </pic:nvPicPr>
-                  <pic:blipFill>
-                    <a:blip r:embed="rId10"/>
-                    <a:stretch>
-                      <a:fillRect/>
-                    </a:stretch>
-                  </pic:blipFill>
-                  <pic:spPr bwMode="auto">
-                    <a:xfrm>
-                      <a:off x="0" y="0"/>
-                      <a:ext cx="2903855" cy="2990215"/>
-                    </a:xfrm>
-                    <a:prstGeom prst="rect">
-                      <a:avLst/>
-                    </a:prstGeom>
-                    <a:noFill/>
-                    <a:ln w="9525">
-                      <a:noFill/>
-                      <a:miter lim="800000"/>
-                      <a:headEnd/>
-                      <a:tailEnd/>
-                    </a:ln>
-                  </pic:spPr>
-                </pic:pic>
-              </a:graphicData>
-            </a:graphic>
-          </wp:anchor>
-        </w:drawing>
-      </w:r>
-    </w:p>
-    <w:p>
-      <w:pPr>
-        <w:pStyle w:val="Normal"/>
-        <w:rPr/>
-      </w:pPr>
-      <w:r>
-        <w:rPr/>
-      </w:r>
-    </w:p>
-    <w:p>
-      <w:pPr>
-        <w:pStyle w:val="Normal"/>
-        <w:rPr/>
-      </w:pPr>
-      <w:r>
-        <w:rPr/>
-      </w:r>
-    </w:p>
-    <w:p>
-      <w:pPr>
-        <w:pStyle w:val="Normal"/>
-        <w:rPr/>
-      </w:pPr>
-      <w:r>
-        <w:rPr/>
-      </w:r>
-    </w:p>
-    <w:p>
-      <w:pPr>
-        <w:pStyle w:val="Normal"/>
-        <w:rPr/>
-      </w:pPr>
-      <w:r>
-        <w:rPr/>
-      </w:r>
-    </w:p>
-    <w:p>
-      <w:pPr>
-        <w:pStyle w:val="Normal"/>
-        <w:rPr/>
-      </w:pPr>
-      <w:r>
-        <w:rPr/>
-      </w:r>
-    </w:p>
-    <w:p>
-      <w:pPr>
-        <w:pStyle w:val="Normal"/>
-        <w:rPr/>
-      </w:pPr>
-      <w:r>
-        <w:rPr/>
-      </w:r>
-    </w:p>
-    <w:p>
-      <w:pPr>
-        <w:pStyle w:val="Normal"/>
-        <w:rPr/>
-      </w:pPr>
-      <w:r>
-        <w:rPr/>
-      </w:r>
-    </w:p>
-    <w:p>
-      <w:pPr>
-        <w:pStyle w:val="Normal"/>
-        <w:rPr/>
-      </w:pPr>
-      <w:r>
-        <w:rPr/>
-      </w:r>
-    </w:p>
-    <w:p>
-      <w:pPr>
-        <w:pStyle w:val="Normal"/>
-        <w:rPr/>
-      </w:pPr>
-      <w:r>
-        <w:rPr/>
-      </w:r>
-    </w:p>
-    <w:p>
-      <w:pPr>
-        <w:pStyle w:val="Normal"/>
-        <w:rPr/>
-      </w:pPr>
-      <w:r>
-        <w:rPr/>
-      </w:r>
-    </w:p>
-    <w:p>
-      <w:pPr>
-        <w:pStyle w:val="Normal"/>
-        <w:rPr/>
-      </w:pPr>
-      <w:r>
-        <w:rPr/>
-      </w:r>
-    </w:p>
-    <w:p>
-      <w:pPr>
-        <w:pStyle w:val="Normal"/>
-        <w:rPr/>
-      </w:pPr>
-      <w:r>
-        <w:rPr/>
-      </w:r>
-    </w:p>
-    <w:p>
-      <w:pPr>
-        <w:pStyle w:val="Normal"/>
-        <w:rPr/>
-      </w:pPr>
-      <w:r>
-        <w:rPr/>
-      </w:r>
-    </w:p>
-    <w:p>
-      <w:pPr>
-        <w:pStyle w:val="Normal"/>
-        <w:rPr/>
-      </w:pPr>
-      <w:r>
-        <w:rPr/>
-      </w:r>
-    </w:p>
-    <w:p>
-      <w:pPr>
-        <w:pStyle w:val="Normal"/>
-        <w:rPr/>
-      </w:pPr>
-      <w:r>
-        <w:rPr/>
-      </w:r>
-    </w:p>
-    <w:p>
-      <w:pPr>
-        <w:pStyle w:val="Normal"/>
-        <w:rPr/>
-      </w:pPr>
-      <w:r>
-        <w:rPr/>
-      </w:r>
-    </w:p>
-    <w:p>
-      <w:pPr>
-        <w:pStyle w:val="Normal"/>
-        <w:rPr/>
-      </w:pPr>
-      <w:r>
-        <w:rPr/>
-      </w:r>
-    </w:p>
-    <w:p>
-      <w:pPr>
-        <w:pStyle w:val="Normal"/>
-        <w:rPr/>
-      </w:pPr>
-      <w:r>
-        <w:rPr/>
-      </w:r>
-    </w:p>
-    <w:p>
-      <w:pPr>
-        <w:pStyle w:val="Normal"/>
-        <w:rPr/>
-      </w:pPr>
-      <w:r>
-        <w:rPr/>
-        <w:drawing>
-          <wp:anchor behindDoc="0" distT="0" distB="0" distL="0" distR="0" simplePos="0" locked="0" layoutInCell="1" allowOverlap="1" relativeHeight="4">
-            <wp:simplePos x="0" y="0"/>
-            <wp:positionH relativeFrom="column">
-              <wp:align>center</wp:align>
-            </wp:positionH>
-            <wp:positionV relativeFrom="paragraph">
-              <wp:align>top</wp:align>
-            </wp:positionV>
-            <wp:extent cx="3025140" cy="3109595"/>
-            <wp:effectExtent l="0" t="0" r="0" b="0"/>
-            <wp:wrapSquare wrapText="largest"/>
-            <wp:docPr id="9" name="Picture" descr=""/>
-            <wp:cNvGraphicFramePr>
-              <a:graphicFrameLocks xmlns:a="http://schemas.openxmlformats.org/drawingml/2006/main" noChangeAspect="1"/>
-            </wp:cNvGraphicFramePr>
-            <a:graphic xmlns:a="http://schemas.openxmlformats.org/drawingml/2006/main">
-              <a:graphicData uri="http://schemas.openxmlformats.org/drawingml/2006/picture">
-                <pic:pic xmlns:pic="http://schemas.openxmlformats.org/drawingml/2006/picture">
-                  <pic:nvPicPr>
-                    <pic:cNvPr id="9" name="Picture" descr=""/>
-                    <pic:cNvPicPr>
-                      <a:picLocks noChangeAspect="1" noChangeArrowheads="1"/>
-                    </pic:cNvPicPr>
-                  </pic:nvPicPr>
-                  <pic:blipFill>
-                    <a:blip r:embed="rId11"/>
-                    <a:stretch>
-                      <a:fillRect/>
-                    </a:stretch>
-                  </pic:blipFill>
-                  <pic:spPr bwMode="auto">
-                    <a:xfrm>
-                      <a:off x="0" y="0"/>
-                      <a:ext cx="3025140" cy="3109595"/>
-                    </a:xfrm>
-                    <a:prstGeom prst="rect">
-                      <a:avLst/>
-                    </a:prstGeom>
-                    <a:noFill/>
-                    <a:ln w="9525">
-                      <a:noFill/>
-                      <a:miter lim="800000"/>
-                      <a:headEnd/>
-                      <a:tailEnd/>
-                    </a:ln>
-                  </pic:spPr>
-                </pic:pic>
-              </a:graphicData>
-            </a:graphic>
-          </wp:anchor>
-        </w:drawing>
-      </w:r>
-    </w:p>
-    <w:p>
-      <w:pPr>
-        <w:pStyle w:val="Normal"/>
-        <w:rPr/>
-      </w:pPr>
-      <w:r>
-        <w:rPr/>
-      </w:r>
-    </w:p>
-    <w:p>
-      <w:pPr>
-        <w:pStyle w:val="Normal"/>
-        <w:rPr/>
-      </w:pPr>
-      <w:r>
-        <w:rPr/>
-      </w:r>
-    </w:p>
-    <w:p>
-      <w:pPr>
-        <w:pStyle w:val="Normal"/>
-        <w:rPr/>
-      </w:pPr>
-      <w:r>
-        <w:rPr/>
-      </w:r>
-    </w:p>
-    <w:p>
-      <w:pPr>
-        <w:pStyle w:val="Normal"/>
-        <w:rPr/>
-      </w:pPr>
-      <w:r>
-        <w:rPr/>
-      </w:r>
-    </w:p>
-    <w:p>
-      <w:pPr>
-        <w:pStyle w:val="Normal"/>
-        <w:rPr/>
-      </w:pPr>
-      <w:r>
-        <w:rPr/>
-      </w:r>
-    </w:p>
-    <w:p>
-      <w:pPr>
-        <w:pStyle w:val="Normal"/>
-        <w:rPr/>
-      </w:pPr>
-      <w:r>
-        <w:rPr/>
-      </w:r>
-    </w:p>
-    <w:p>
-      <w:pPr>
-        <w:pStyle w:val="Normal"/>
-        <w:rPr/>
-      </w:pPr>
-      <w:r>
-        <w:rPr/>
-      </w:r>
-    </w:p>
-    <w:p>
-      <w:pPr>
-        <w:pStyle w:val="Normal"/>
-        <w:rPr/>
-      </w:pPr>
-      <w:r>
-        <w:rPr/>
-      </w:r>
-    </w:p>
-    <w:p>
-      <w:pPr>
-        <w:pStyle w:val="Normal"/>
-        <w:rPr/>
-      </w:pPr>
-      <w:r>
-        <w:rPr/>
-      </w:r>
-    </w:p>
-    <w:p>
-      <w:pPr>
-        <w:pStyle w:val="Normal"/>
-        <w:rPr/>
-      </w:pPr>
-      <w:r>
-        <w:rPr/>
-      </w:r>
-    </w:p>
-    <w:p>
-      <w:pPr>
-        <w:pStyle w:val="Normal"/>
-        <w:rPr/>
-      </w:pPr>
-      <w:r>
-        <w:rPr/>
-      </w:r>
-    </w:p>
-    <w:p>
-      <w:pPr>
-        <w:pStyle w:val="Normal"/>
-        <w:rPr/>
-      </w:pPr>
-      <w:r>
-        <w:rPr/>
-      </w:r>
-    </w:p>
-    <w:p>
-      <w:pPr>
-        <w:pStyle w:val="Normal"/>
-        <w:rPr/>
-      </w:pPr>
-      <w:r>
-        <w:rPr/>
-      </w:r>
-    </w:p>
-    <w:p>
-      <w:pPr>
-        <w:pStyle w:val="Normal"/>
-        <w:rPr/>
-      </w:pPr>
-      <w:r>
-        <w:rPr/>
-      </w:r>
-    </w:p>
-    <w:p>
-      <w:pPr>
-        <w:pStyle w:val="Normal"/>
-        <w:rPr/>
-      </w:pPr>
-      <w:r>
-        <w:rPr/>
-      </w:r>
-    </w:p>
-    <w:p>
-      <w:pPr>
-        <w:pStyle w:val="Normal"/>
-        <w:rPr/>
-      </w:pPr>
-      <w:r>
-        <w:rPr/>
-      </w:r>
-    </w:p>
-    <w:p>
-      <w:pPr>
-        <w:pStyle w:val="Normal"/>
-        <w:rPr/>
-      </w:pPr>
-      <w:r>
-        <w:rPr/>
-      </w:r>
-    </w:p>
-    <w:p>
-      <w:pPr>
-        <w:pStyle w:val="Normal"/>
-        <w:rPr/>
-      </w:pPr>
-      <w:r>
-        <w:rPr/>
-      </w:r>
-    </w:p>
-    <w:p>
-      <w:pPr>
-        <w:pStyle w:val="Normal"/>
-        <w:rPr/>
-      </w:pPr>
-      <w:r>
-        <w:rPr/>
-      </w:r>
-    </w:p>
-    <w:p>
-      <w:pPr>
-        <w:pStyle w:val="Normal"/>
-        <w:rPr/>
-      </w:pPr>
-      <w:r>
-        <w:rPr/>
-      </w:r>
-    </w:p>
-    <w:p>
-      <w:pPr>
-        <w:pStyle w:val="Normal"/>
-        <w:rPr/>
-      </w:pPr>
-      <w:r>
-        <w:rPr/>
-      </w:r>
-    </w:p>
-    <w:p>
-      <w:pPr>
-        <w:pStyle w:val="Normal"/>
-        <w:rPr/>
-      </w:pPr>
-      <w:r>
-        <w:rPr/>
-      </w:r>
-    </w:p>
-    <w:p>
-      <w:pPr>
-        <w:pStyle w:val="Normal"/>
-        <w:rPr/>
-      </w:pPr>
-      <w:r>
-        <w:rPr/>
-      </w:r>
-    </w:p>
-    <w:p>
-      <w:pPr>
-        <w:pStyle w:val="Normal"/>
-        <w:rPr/>
-      </w:pPr>
-      <w:r>
-        <w:rPr/>
-      </w:r>
-    </w:p>
-    <w:p>
-      <w:pPr>
-        <w:pStyle w:val="Normal"/>
-        <w:rPr/>
-      </w:pPr>
-      <w:r>
-        <w:rPr/>
-      </w:r>
-    </w:p>
-    <w:p>
-      <w:pPr>
-        <w:pStyle w:val="Normal"/>
-        <w:rPr/>
-      </w:pPr>
-      <w:r>
-        <w:rPr/>
-      </w:r>
-    </w:p>
-    <w:p>
-      <w:pPr>
-        <w:pStyle w:val="Normal"/>
-        <w:rPr/>
-      </w:pPr>
-      <w:r>
-        <w:rPr/>
-      </w:r>
-    </w:p>
-    <w:p>
-      <w:pPr>
-        <w:pStyle w:val="Normal"/>
-        <w:rPr/>
-      </w:pPr>
-      <w:r>
-        <w:rPr/>
-      </w:r>
-    </w:p>
-    <w:p>
-      <w:pPr>
-        <w:pStyle w:val="Normal"/>
-        <w:rPr/>
-      </w:pPr>
-      <w:r>
-        <w:rPr/>
-      </w:r>
-    </w:p>
-    <w:p>
-      <w:pPr>
-        <w:pStyle w:val="Normal"/>
-        <w:rPr/>
-      </w:pPr>
-      <w:r>
-        <w:rPr/>
-      </w:r>
-    </w:p>
-    <w:p>
-      <w:pPr>
-        <w:pStyle w:val="Normal"/>
-        <w:rPr/>
-      </w:pPr>
-      <w:r>
-        <w:rPr/>
-      </w:r>
-    </w:p>
-    <w:p>
-      <w:pPr>
-        <w:pStyle w:val="Normal"/>
-        <w:rPr/>
-      </w:pPr>
-      <w:r>
-        <w:rPr/>
-      </w:r>
-    </w:p>
-    <w:p>
-      <w:pPr>
-        <w:pStyle w:val="Normal"/>
-        <w:rPr/>
-      </w:pPr>
-      <w:r>
-        <w:rPr/>
-      </w:r>
-    </w:p>
-    <w:p>
-      <w:pPr>
-        <w:pStyle w:val="Normal"/>
-        <w:rPr/>
-      </w:pPr>
-      <w:r>
-        <w:rPr/>
-      </w:r>
-    </w:p>
-    <w:p>
-      <w:pPr>
-        <w:pStyle w:val="Normal"/>
-        <w:rPr/>
-      </w:pPr>
-      <w:r>
-        <w:rPr/>
-      </w:r>
-    </w:p>
-    <w:p>
-      <w:pPr>
-        <w:pStyle w:val="Normal"/>
-        <w:rPr/>
-      </w:pPr>
-      <w:r>
-        <w:rPr/>
-      </w:r>
-    </w:p>
-    <w:p>
-      <w:pPr>
-        <w:pStyle w:val="Normal"/>
-        <w:rPr/>
-      </w:pPr>
-      <w:r>
-        <w:rPr/>
-      </w:r>
-    </w:p>
-    <w:p>
-      <w:pPr>
-        <w:pStyle w:val="Normal"/>
-        <w:rPr/>
-      </w:pPr>
-      <w:r>
-        <w:rPr/>
-      </w:r>
-    </w:p>
-    <w:p>
-      <w:pPr>
-        <w:pStyle w:val="Normal"/>
-        <w:rPr/>
-      </w:pPr>
-      <w:r>
-        <w:rPr/>
-      </w:r>
-    </w:p>
-    <w:p>
-      <w:pPr>
-        <w:pStyle w:val="Normal"/>
-        <w:rPr/>
-      </w:pPr>
-      <w:r>
-        <w:rPr/>
-      </w:r>
-    </w:p>
-    <w:p>
-      <w:pPr>
-        <w:pStyle w:val="Normal"/>
-        <w:rPr/>
-      </w:pPr>
-      <w:r>
-        <w:rPr/>
-      </w:r>
-    </w:p>
-    <w:p>
-      <w:pPr>
-        <w:pStyle w:val="Normal"/>
-        <w:rPr/>
-      </w:pPr>
-      <w:r>
-        <w:rPr/>
-      </w:r>
-    </w:p>
-    <w:p>
-      <w:pPr>
-        <w:pStyle w:val="Normal"/>
-        <w:rPr/>
-      </w:pPr>
-      <w:r>
-        <w:rPr/>
-      </w:r>
-    </w:p>
-    <w:p>
-      <w:pPr>
-        <w:pStyle w:val="Normal"/>
-        <w:rPr/>
-      </w:pPr>
-      <w:r>
-        <w:rPr/>
-      </w:r>
-    </w:p>
-    <w:p>
-      <w:pPr>
-        <w:pStyle w:val="Normal"/>
-        <w:rPr/>
-      </w:pPr>
-      <w:r>
-        <w:rPr/>
-      </w:r>
-    </w:p>
-    <w:p>
-      <w:pPr>
-        <w:pStyle w:val="Normal"/>
-        <w:rPr/>
-      </w:pPr>
-      <w:r>
-        <w:rPr/>
-      </w:r>
-    </w:p>
-    <w:p>
-      <w:pPr>
-        <w:pStyle w:val="Normal"/>
-        <w:rPr/>
-      </w:pPr>
-      <w:r>
-        <w:rPr/>
-      </w:r>
-    </w:p>
-    <w:p>
-      <w:pPr>
-        <w:pStyle w:val="Normal"/>
-        <w:rPr/>
-      </w:pPr>
-      <w:r>
-        <w:rPr/>
-      </w:r>
-    </w:p>
-    <w:p>
-      <w:pPr>
-        <w:pStyle w:val="Normal"/>
-        <w:rPr/>
-      </w:pPr>
-      <w:r>
-        <w:rPr/>
-      </w:r>
-    </w:p>
-    <w:p>
-      <w:pPr>
-        <w:pStyle w:val="Normal"/>
-        <w:rPr/>
-      </w:pPr>
-      <w:r>
-        <w:rPr/>
-      </w:r>
-    </w:p>
-    <w:p>
-      <w:pPr>
-        <w:pStyle w:val="Normal"/>
-        <w:rPr/>
-      </w:pPr>
-      <w:r>
-        <w:rPr/>
-      </w:r>
-    </w:p>
-    <w:p>
-      <w:pPr>
-        <w:pStyle w:val="Normal"/>
-        <w:rPr/>
-      </w:pPr>
-      <w:r>
-        <w:rPr/>
-      </w:r>
-    </w:p>
-    <w:p>
-      <w:pPr>
-        <w:pStyle w:val="Normal"/>
-        <w:rPr/>
-      </w:pPr>
-      <w:r>
-        <w:rPr/>
-      </w:r>
-    </w:p>
-    <w:p>
-      <w:pPr>
-        <w:pStyle w:val="Normal"/>
-        <w:rPr/>
-      </w:pPr>
-      <w:r>
-        <w:rPr/>
-      </w:r>
-    </w:p>
-    <w:p>
-      <w:pPr>
-        <w:pStyle w:val="Normal"/>
-        <w:rPr/>
-      </w:pPr>
-      <w:r>
-        <w:rPr/>
-      </w:r>
-    </w:p>
-    <w:p>
-      <w:pPr>
-        <w:pStyle w:val="Normal"/>
-        <w:rPr/>
-      </w:pPr>
-      <w:r>
-        <w:rPr/>
-      </w:r>
-    </w:p>
-    <w:p>
-      <w:pPr>
-        <w:pStyle w:val="Normal"/>
-        <w:rPr/>
-      </w:pPr>
-      <w:r>
-        <w:rPr/>
-      </w:r>
-    </w:p>
-    <w:p>
-      <w:pPr>
-        <w:pStyle w:val="Normal"/>
-        <w:rPr/>
-      </w:pPr>
-      <w:r>
-        <w:rPr/>
-      </w:r>
-    </w:p>
-    <w:p>
-      <w:pPr>
-        <w:pStyle w:val="Normal"/>
-        <w:rPr/>
-      </w:pPr>
-      <w:r>
-        <w:rPr/>
-      </w:r>
-    </w:p>
-    <w:p>
-      <w:pPr>
-        <w:pStyle w:val="Normal"/>
-        <w:rPr/>
-      </w:pPr>
-      <w:r>
-        <w:rPr/>
-      </w:r>
-    </w:p>
-    <w:p>
-      <w:pPr>
-        <w:pStyle w:val="Normal"/>
-        <w:rPr/>
-      </w:pPr>
-      <w:r>
-        <w:rPr/>
-      </w:r>
-    </w:p>
-    <w:p>
-      <w:pPr>
-        <w:pStyle w:val="Normal"/>
-        <w:rPr/>
-      </w:pPr>
-      <w:r>
-        <w:rPr/>
-      </w:r>
-    </w:p>
-    <w:p>
-      <w:pPr>
-        <w:pStyle w:val="Normal"/>
-        <w:rPr/>
-      </w:pPr>
-      <w:r>
-        <w:rPr/>
-      </w:r>
-    </w:p>
-    <w:p>
-      <w:pPr>
-        <w:pStyle w:val="Normal"/>
-        <w:rPr/>
-      </w:pPr>
-      <w:r>
-        <w:rPr/>
-      </w:r>
-    </w:p>
-    <w:p>
-      <w:pPr>
-        <w:pStyle w:val="Normal"/>
-        <w:rPr/>
-      </w:pPr>
-      <w:r>
-        <w:rPr/>
-      </w:r>
-    </w:p>
-    <w:p>
-      <w:pPr>
-        <w:pStyle w:val="Normal"/>
-        <w:rPr/>
-      </w:pPr>
-      <w:r>
-        <w:rPr/>
-      </w:r>
-    </w:p>
-    <w:p>
-      <w:pPr>
-        <w:pStyle w:val="Normal"/>
-        <w:rPr/>
-      </w:pPr>
-      <w:r>
-        <w:rPr/>
-      </w:r>
-    </w:p>
-    <w:p>
-      <w:pPr>
-        <w:pStyle w:val="Normal"/>
-        <w:rPr/>
-      </w:pPr>
-      <w:r>
-        <w:rPr/>
-      </w:r>
-    </w:p>
-    <w:p>
-      <w:pPr>
-        <w:pStyle w:val="Normal"/>
-        <w:rPr/>
-      </w:pPr>
-      <w:r>
-        <w:rPr/>
-      </w:r>
-    </w:p>
-    <w:p>
-      <w:pPr>
-        <w:pStyle w:val="Normal"/>
-        <w:rPr/>
-      </w:pPr>
-      <w:r>
-        <w:rPr/>
-      </w:r>
-    </w:p>
-    <w:p>
-      <w:pPr>
-        <w:pStyle w:val="Normal"/>
-        <w:rPr/>
-      </w:pPr>
-      <w:r>
-        <w:rPr/>
-      </w:r>
-    </w:p>
-    <w:p>
-      <w:pPr>
-        <w:pStyle w:val="Normal"/>
-        <w:rPr/>
-      </w:pPr>
-      <w:r>
-        <w:rPr/>
-      </w:r>
-    </w:p>
-    <w:p>
-      <w:pPr>
-        <w:pStyle w:val="Normal"/>
-        <w:rPr/>
-      </w:pPr>
-      <w:r>
-        <w:rPr/>
+      <w:r>
+        <w:rPr>
+          <w:rFonts w:cs="Times New Roman" w:ascii="Times New Roman" w:hAnsi="Times New Roman"/>
+        </w:rPr>
+        <w:t xml:space="preserve">to solution of 7 minutes and 3 seconds. Of note, only one untrained group was able to come to a solution before time expired (security officers). Once again, the trained groups average time to solution closely mimicked that of the trained EMS workers who had an average time to solution of 1 minute and 21 seconds. </w:t>
+      </w:r>
+    </w:p>
+    <w:p>
+      <w:pPr>
+        <w:pStyle w:val="Normal"/>
+        <w:rPr/>
+      </w:pPr>
+      <w:r>
+        <w:rPr/>
+      </w:r>
+    </w:p>
+    <w:p>
+      <w:pPr>
+        <w:pStyle w:val="Normal"/>
+        <w:rPr/>
+      </w:pPr>
+      <w:r>
+        <w:rPr/>
+      </w:r>
+    </w:p>
+    <w:p>
+      <w:pPr>
+        <w:pStyle w:val="Normal"/>
+        <w:rPr/>
+      </w:pPr>
+      <w:r>
+        <w:rPr/>
+      </w:r>
+    </w:p>
+    <w:p>
+      <w:pPr>
+        <w:pStyle w:val="Normal"/>
+        <w:rPr/>
+      </w:pPr>
+      <w:r>
+        <w:rPr/>
+      </w:r>
+    </w:p>
+    <w:p>
+      <w:pPr>
+        <w:pStyle w:val="Normal"/>
+        <w:rPr/>
+      </w:pPr>
+      <w:r>
+        <w:rPr/>
+      </w:r>
+    </w:p>
+    <w:p>
+      <w:pPr>
+        <w:pStyle w:val="Normal"/>
+        <w:rPr/>
+      </w:pPr>
+      <w:r>
+        <w:rPr/>
+      </w:r>
+    </w:p>
+    <w:p>
+      <w:pPr>
+        <w:pStyle w:val="Normal"/>
+        <w:rPr/>
+      </w:pPr>
+      <w:r>
+        <w:rPr/>
+      </w:r>
+    </w:p>
+    <w:p>
+      <w:pPr>
+        <w:pStyle w:val="Normal"/>
+        <w:rPr/>
+      </w:pPr>
+      <w:r>
+        <w:rPr/>
+      </w:r>
+    </w:p>
+    <w:p>
+      <w:pPr>
+        <w:pStyle w:val="Normal"/>
+        <w:rPr/>
+      </w:pPr>
+      <w:r>
+        <w:rPr/>
+      </w:r>
+    </w:p>
+    <w:p>
+      <w:pPr>
+        <w:pStyle w:val="Normal"/>
+        <w:rPr/>
+      </w:pPr>
+      <w:r>
+        <w:rPr/>
+      </w:r>
+    </w:p>
+    <w:p>
+      <w:pPr>
+        <w:pStyle w:val="Normal"/>
+        <w:rPr/>
+      </w:pPr>
+      <w:r>
+        <w:rPr/>
+      </w:r>
+    </w:p>
+    <w:p>
+      <w:pPr>
+        <w:pStyle w:val="Normal"/>
+        <w:rPr/>
+      </w:pPr>
+      <w:r>
+        <w:rPr/>
+      </w:r>
+    </w:p>
+    <w:p>
+      <w:pPr>
+        <w:pStyle w:val="Normal"/>
+        <w:rPr/>
+      </w:pPr>
+      <w:r>
+        <w:rPr/>
+      </w:r>
+    </w:p>
+    <w:p>
+      <w:pPr>
+        <w:pStyle w:val="Normal"/>
+        <w:rPr/>
+      </w:pPr>
+      <w:r>
+        <w:rPr/>
+      </w:r>
+    </w:p>
+    <w:p>
+      <w:pPr>
+        <w:pStyle w:val="Normal"/>
+        <w:rPr/>
+      </w:pPr>
+      <w:r>
+        <w:rPr/>
+      </w:r>
+    </w:p>
+    <w:p>
+      <w:pPr>
+        <w:pStyle w:val="Normal"/>
+        <w:rPr/>
+      </w:pPr>
+      <w:r>
+        <w:rPr/>
+      </w:r>
+    </w:p>
+    <w:p>
+      <w:pPr>
+        <w:pStyle w:val="Normal"/>
+        <w:rPr/>
+      </w:pPr>
+      <w:r>
+        <w:rPr/>
+      </w:r>
+    </w:p>
+    <w:p>
+      <w:pPr>
+        <w:pStyle w:val="Normal"/>
+        <w:rPr/>
+      </w:pPr>
+      <w:r>
+        <w:rPr/>
+      </w:r>
+    </w:p>
+    <w:p>
+      <w:pPr>
+        <w:pStyle w:val="Normal"/>
+        <w:rPr/>
+      </w:pPr>
+      <w:r>
+        <w:rPr/>
+      </w:r>
+    </w:p>
+    <w:p>
+      <w:pPr>
+        <w:pStyle w:val="Normal"/>
+        <w:rPr/>
+      </w:pPr>
+      <w:r>
+        <w:rPr/>
+      </w:r>
+    </w:p>
+    <w:p>
+      <w:pPr>
+        <w:pStyle w:val="Normal"/>
+        <w:rPr>
+          <w:rFonts w:cs="Times New Roman" w:ascii="Times New Roman" w:hAnsi="Times New Roman"/>
+        </w:rPr>
+      </w:pPr>
+      <w:r>
+        <w:rPr>
+          <w:rFonts w:cs="Times New Roman" w:ascii="Times New Roman" w:hAnsi="Times New Roman"/>
+        </w:rPr>
+      </w:r>
+    </w:p>
+    <w:p>
+      <w:pPr>
+        <w:pStyle w:val="Normal"/>
+        <w:rPr>
+          <w:rFonts w:cs="Times New Roman" w:ascii="Times New Roman" w:hAnsi="Times New Roman"/>
+          <w:shd w:fill="FFFF00" w:val="clear"/>
+        </w:rPr>
+      </w:pPr>
+      <w:r>
+        <w:rPr>
+          <w:rFonts w:cs="Times New Roman" w:ascii="Times New Roman" w:hAnsi="Times New Roman"/>
+        </w:rPr>
+        <w:t xml:space="preserve">Discussion- </w:t>
+      </w:r>
+      <w:r>
+        <w:rPr>
+          <w:rFonts w:cs="Times New Roman" w:ascii="Times New Roman" w:hAnsi="Times New Roman"/>
+          <w:shd w:fill="FFFF00" w:val="clear"/>
+        </w:rPr>
+        <w:t>Dr. Bobko</w:t>
       </w:r>
     </w:p>
     <w:sectPr>
@@ -4257,7 +3869,7 @@
     </w:pPr>
     <w:rPr>
       <w:rFonts w:ascii="Cambria" w:hAnsi="Cambria" w:eastAsia="Droid Sans Fallback" w:cs=""/>
-      <w:color w:val="00000A"/>
+      <w:color w:val="auto"/>
       <w:sz w:val="24"/>
       <w:szCs w:val="24"/>
       <w:lang w:val="en-US" w:eastAsia="en-US" w:bidi="ar-SA"/>

</xml_diff>

<commit_message>
new action vs solution graph
</commit_message>
<xml_diff>
--- a/Docs/Working Draft.docx
+++ b/Docs/Working Draft.docx
@@ -1669,13 +1669,7 @@
         <w:rPr>
           <w:rFonts w:cs="Times New Roman" w:ascii="Times New Roman" w:hAnsi="Times New Roman"/>
         </w:rPr>
-        <w:t>Most participants’ primary concern following a disaster or emergency situation (Question 3) was widely identified as safety at 86% (Table 3) Of interesting note, no p</w:t>
-      </w:r>
-      <w:r>
-        <w:rPr>
-          <w:rFonts w:cs="Times New Roman" w:ascii="Times New Roman" w:hAnsi="Times New Roman"/>
-        </w:rPr>
-        <w:t>a</w:t>
+        <w:t>Most participants’ primary concern following a disaster or emergency situation (Question 3) was widely identified as safety at 86% (Table 3) Of interesting note, no participants answered treating victims as their main concern.</w:t>
         <w:drawing>
           <wp:anchor behindDoc="0" distT="0" distB="0" distL="0" distR="0" simplePos="0" locked="0" layoutInCell="1" allowOverlap="1" relativeHeight="2">
             <wp:simplePos x="0" y="0"/>
@@ -1728,12 +1722,6 @@
             </a:graphic>
           </wp:anchor>
         </w:drawing>
-      </w:r>
-      <w:r>
-        <w:rPr>
-          <w:rFonts w:cs="Times New Roman" w:ascii="Times New Roman" w:hAnsi="Times New Roman"/>
-        </w:rPr>
-        <w:t>rticipants answered treating victims as their main concern.</w:t>
       </w:r>
     </w:p>
     <w:p>
@@ -2930,9 +2918,9 @@
               <wp:posOffset>182880</wp:posOffset>
             </wp:positionH>
             <wp:positionV relativeFrom="paragraph">
-              <wp:posOffset>134620</wp:posOffset>
+              <wp:posOffset>133985</wp:posOffset>
             </wp:positionV>
-            <wp:extent cx="3391535" cy="3292475"/>
+            <wp:extent cx="3390900" cy="3292475"/>
             <wp:effectExtent l="0" t="0" r="0" b="0"/>
             <wp:wrapSquare wrapText="largest"/>
             <wp:docPr id="8" name="Picture" descr=""/>
@@ -2957,7 +2945,7 @@
                   <pic:spPr bwMode="auto">
                     <a:xfrm>
                       <a:off x="0" y="0"/>
-                      <a:ext cx="3391535" cy="3292475"/>
+                      <a:ext cx="3390900" cy="3292475"/>
                     </a:xfrm>
                     <a:prstGeom prst="rect">
                       <a:avLst/>
@@ -3196,21 +3184,24 @@
           <w:rFonts w:cs="Times New Roman" w:ascii="Times New Roman" w:hAnsi="Times New Roman"/>
         </w:rPr>
         <w:tab/>
-        <w:t>When treating the unconscious victim, the proper maneuver is to place the victim on his side in the rescue position to prevent airway aspiration or obstruction. Once again, the trained groups saw a notably different time to resolution than that of the untrained group (p-value = 0.008729, CI = (-infinity, -191.5561)). The four trained groups had an average time to solution in 32.6 seconds, while the four untrained groups had an average time</w:t>
-      </w:r>
-      <w:r>
-        <w:rPr>
-          <w:rFonts w:cs="Times New Roman" w:ascii="Times New Roman" w:hAnsi="Times New Roman"/>
-        </w:rPr>
-        <w:t xml:space="preserve"> </w:t>
+        <w:t xml:space="preserve">When treating the unconscious victim, the proper maneuver is to place the victim on his side in the rescue position to prevent airway aspiration or obstruction. Once again, the trained groups saw a notably different time to resolution than that of the untrained group (p-value = 0.008729, CI = (-infinity, -191.5561)). The four trained groups had an average time to solution in 32.6 seconds, while the four untrained groups had an average time to solution of 7 minutes and 3 seconds. Of note, only one untrained group was able to come to a solution before time expired (security officers). Once again, the trained groups average time to solution closely mimicked that of the trained EMS workers who had an average time to solution of 1 minute and 21 seconds. </w:t>
+      </w:r>
+    </w:p>
+    <w:p>
+      <w:pPr>
+        <w:pStyle w:val="Normal"/>
+        <w:rPr/>
+      </w:pPr>
+      <w:r>
+        <w:rPr/>
         <w:drawing>
           <wp:anchor behindDoc="0" distT="0" distB="0" distL="0" distR="0" simplePos="0" locked="0" layoutInCell="1" allowOverlap="1" relativeHeight="9">
             <wp:simplePos x="0" y="0"/>
             <wp:positionH relativeFrom="column">
-              <wp:posOffset>289560</wp:posOffset>
+              <wp:posOffset>-3545840</wp:posOffset>
             </wp:positionH>
             <wp:positionV relativeFrom="paragraph">
-              <wp:posOffset>1744980</wp:posOffset>
+              <wp:posOffset>167640</wp:posOffset>
             </wp:positionV>
             <wp:extent cx="3185795" cy="3355340"/>
             <wp:effectExtent l="0" t="0" r="0" b="0"/>
@@ -3255,21 +3246,58 @@
             </a:graphic>
           </wp:anchor>
         </w:drawing>
-      </w:r>
-      <w:r>
-        <w:rPr>
-          <w:rFonts w:cs="Times New Roman" w:ascii="Times New Roman" w:hAnsi="Times New Roman"/>
-        </w:rPr>
-        <w:t xml:space="preserve">to solution of 7 minutes and 3 seconds. Of note, only one untrained group was able to come to a solution before time expired (security officers). Once again, the trained groups average time to solution closely mimicked that of the trained EMS workers who had an average time to solution of 1 minute and 21 seconds. </w:t>
-      </w:r>
-    </w:p>
-    <w:p>
-      <w:pPr>
-        <w:pStyle w:val="Normal"/>
-        <w:rPr/>
-      </w:pPr>
-      <w:r>
-        <w:rPr/>
+        <w:drawing>
+          <wp:anchor behindDoc="0" distT="0" distB="0" distL="0" distR="0" simplePos="0" locked="0" layoutInCell="1" allowOverlap="1" relativeHeight="10">
+            <wp:simplePos x="0" y="0"/>
+            <wp:positionH relativeFrom="column">
+              <wp:posOffset>2674620</wp:posOffset>
+            </wp:positionH>
+            <wp:positionV relativeFrom="paragraph">
+              <wp:posOffset>43180</wp:posOffset>
+            </wp:positionV>
+            <wp:extent cx="3574415" cy="3241675"/>
+            <wp:effectExtent l="0" t="0" r="0" b="0"/>
+            <wp:wrapSquare wrapText="largest"/>
+            <wp:docPr id="10" name="Picture" descr=""/>
+            <wp:cNvGraphicFramePr>
+              <a:graphicFrameLocks xmlns:a="http://schemas.openxmlformats.org/drawingml/2006/main" noChangeAspect="1"/>
+            </wp:cNvGraphicFramePr>
+            <a:graphic xmlns:a="http://schemas.openxmlformats.org/drawingml/2006/main">
+              <a:graphicData uri="http://schemas.openxmlformats.org/drawingml/2006/picture">
+                <pic:pic xmlns:pic="http://schemas.openxmlformats.org/drawingml/2006/picture">
+                  <pic:nvPicPr>
+                    <pic:cNvPr id="10" name="Picture" descr=""/>
+                    <pic:cNvPicPr>
+                      <a:picLocks noChangeAspect="1" noChangeArrowheads="1"/>
+                    </pic:cNvPicPr>
+                  </pic:nvPicPr>
+                  <pic:blipFill>
+                    <a:blip r:embed="rId12"/>
+                    <a:stretch>
+                      <a:fillRect/>
+                    </a:stretch>
+                  </pic:blipFill>
+                  <pic:spPr bwMode="auto">
+                    <a:xfrm>
+                      <a:off x="0" y="0"/>
+                      <a:ext cx="3574415" cy="3241675"/>
+                    </a:xfrm>
+                    <a:prstGeom prst="rect">
+                      <a:avLst/>
+                    </a:prstGeom>
+                    <a:noFill/>
+                    <a:ln w="9525">
+                      <a:noFill/>
+                      <a:miter lim="800000"/>
+                      <a:headEnd/>
+                      <a:tailEnd/>
+                    </a:ln>
+                  </pic:spPr>
+                </pic:pic>
+              </a:graphicData>
+            </a:graphic>
+          </wp:anchor>
+        </w:drawing>
       </w:r>
     </w:p>
     <w:p>
@@ -3869,7 +3897,7 @@
     </w:pPr>
     <w:rPr>
       <w:rFonts w:ascii="Cambria" w:hAnsi="Cambria" w:eastAsia="Droid Sans Fallback" w:cs=""/>
-      <w:color w:val="auto"/>
+      <w:color w:val="00000A"/>
       <w:sz w:val="24"/>
       <w:szCs w:val="24"/>
       <w:lang w:val="en-US" w:eastAsia="en-US" w:bidi="ar-SA"/>

</xml_diff>